<commit_message>
Update parameters names Metadata
metadata -> payload:
pitch_deg to elevation_deg
</commit_message>
<xml_diff>
--- a/Documents/ממשק בין אפליקציית מבת והטכניון.docx
+++ b/Documents/ממשק בין אפליקציית מבת והטכניון.docx
@@ -101,7 +101,7 @@
     </w:p>
     <w:p>
       <w:pPr>
-        <w:pStyle w:val="a3"/>
+        <w:pStyle w:val="ListParagraph"/>
         <w:numPr>
           <w:ilvl w:val="0"/>
           <w:numId w:val="1"/>
@@ -126,7 +126,7 @@
     </w:p>
     <w:p>
       <w:pPr>
-        <w:pStyle w:val="a3"/>
+        <w:pStyle w:val="ListParagraph"/>
         <w:numPr>
           <w:ilvl w:val="1"/>
           <w:numId w:val="1"/>
@@ -201,7 +201,7 @@
     </w:p>
     <w:p>
       <w:pPr>
-        <w:pStyle w:val="a3"/>
+        <w:pStyle w:val="ListParagraph"/>
         <w:numPr>
           <w:ilvl w:val="1"/>
           <w:numId w:val="1"/>
@@ -277,7 +277,7 @@
     </w:p>
     <w:p>
       <w:pPr>
-        <w:pStyle w:val="a3"/>
+        <w:pStyle w:val="ListParagraph"/>
         <w:numPr>
           <w:ilvl w:val="1"/>
           <w:numId w:val="1"/>
@@ -401,7 +401,7 @@
     </w:p>
     <w:p>
       <w:pPr>
-        <w:pStyle w:val="a3"/>
+        <w:pStyle w:val="ListParagraph"/>
         <w:numPr>
           <w:ilvl w:val="1"/>
           <w:numId w:val="1"/>
@@ -418,7 +418,7 @@
     </w:p>
     <w:p>
       <w:pPr>
-        <w:pStyle w:val="a3"/>
+        <w:pStyle w:val="ListParagraph"/>
         <w:numPr>
           <w:ilvl w:val="1"/>
           <w:numId w:val="1"/>
@@ -431,305 +431,641 @@
         </w:rPr>
         <w:t>מימוש המודול ואופן השימוש</w:t>
       </w:r>
-    </w:p>
-    <w:p>
-      <w:pPr>
+      <w:r>
+        <w:rPr>
+          <w:rFonts w:hint="cs"/>
+          <w:rtl/>
+        </w:rPr>
+        <w:t>:</w:t>
+      </w:r>
+    </w:p>
+    <w:p>
+      <w:pPr>
+        <w:pStyle w:val="ListParagraph"/>
+        <w:spacing w:after="0" w:line="240" w:lineRule="auto"/>
+        <w:ind w:left="1440"/>
+        <w:rPr>
+          <w:rtl/>
+        </w:rPr>
+      </w:pPr>
+      <w:r>
+        <w:rPr>
+          <w:rtl/>
+        </w:rPr>
+        <w:t xml:space="preserve">האפליקציה תימסר כמודול </w:t>
+      </w:r>
+      <w:proofErr w:type="spellStart"/>
+      <w:r>
+        <w:rPr>
+          <w:rtl/>
+        </w:rPr>
+        <w:t>פייתון</w:t>
+      </w:r>
+      <w:proofErr w:type="spellEnd"/>
+      <w:r>
+        <w:rPr>
+          <w:rtl/>
+        </w:rPr>
+        <w:t>,</w:t>
+      </w:r>
+      <w:r>
+        <w:rPr>
+          <w:rFonts w:hint="cs"/>
+          <w:rtl/>
+        </w:rPr>
+        <w:t xml:space="preserve"> </w:t>
+      </w:r>
+      <w:r>
+        <w:rPr>
+          <w:rtl/>
+        </w:rPr>
+        <w:t>המממש מחלקה בשם</w:t>
+      </w:r>
+      <w:r>
+        <w:rPr>
+          <w:rFonts w:hint="cs"/>
+          <w:rtl/>
+        </w:rPr>
+        <w:t xml:space="preserve"> </w:t>
+      </w:r>
+      <w:proofErr w:type="spellStart"/>
+      <w:r>
+        <w:t>ScanManager</w:t>
+      </w:r>
+      <w:proofErr w:type="spellEnd"/>
+      <w:r>
+        <w:rPr>
+          <w:rFonts w:hint="cs"/>
+          <w:rtl/>
+        </w:rPr>
+        <w:t>.</w:t>
+      </w:r>
+      <w:r>
+        <w:br/>
+      </w:r>
+      <w:r>
+        <w:rPr>
+          <w:rtl/>
+        </w:rPr>
+        <w:t>המחלקה תכיל שלוש פונקציות ציבורי</w:t>
+      </w:r>
+      <w:r>
+        <w:rPr>
+          <w:rFonts w:hint="cs"/>
+          <w:rtl/>
+        </w:rPr>
+        <w:t>ות (</w:t>
+      </w:r>
+      <w:r>
+        <w:t>public methods</w:t>
+      </w:r>
+      <w:r>
+        <w:rPr>
+          <w:rFonts w:hint="cs"/>
+          <w:rtl/>
+        </w:rPr>
+        <w:t>) א</w:t>
+      </w:r>
+      <w:r>
+        <w:rPr>
+          <w:rtl/>
+        </w:rPr>
+        <w:t>שר מממשות את שלושת מצבי ההפעלה של המערכת, כמפורט להלן</w:t>
+      </w:r>
+      <w:r>
+        <w:t>:</w:t>
+      </w:r>
+    </w:p>
+    <w:p>
+      <w:pPr>
+        <w:pStyle w:val="ListParagraph"/>
+        <w:numPr>
+          <w:ilvl w:val="2"/>
+          <w:numId w:val="1"/>
+        </w:numPr>
+        <w:spacing w:after="0" w:line="240" w:lineRule="auto"/>
+      </w:pPr>
+      <w:r>
+        <w:rPr>
+          <w:rFonts w:hint="cs"/>
+          <w:rtl/>
+        </w:rPr>
+        <w:t>אתחול ה</w:t>
+      </w:r>
+      <w:r>
+        <w:t>class</w:t>
+      </w:r>
+      <w:r>
+        <w:rPr>
+          <w:rFonts w:hint="cs"/>
+          <w:rtl/>
+        </w:rPr>
+        <w:t>:</w:t>
+      </w:r>
+    </w:p>
+    <w:p>
+      <w:pPr>
+        <w:pStyle w:val="ListParagraph"/>
+        <w:bidi w:val="0"/>
+        <w:spacing w:after="0" w:line="240" w:lineRule="auto"/>
+        <w:ind w:left="0"/>
+      </w:pPr>
+      <w:r>
+        <w:t xml:space="preserve">detector = </w:t>
+      </w:r>
+      <w:proofErr w:type="spellStart"/>
+      <w:proofErr w:type="gramStart"/>
+      <w:r>
+        <w:t>ScanManager</w:t>
+      </w:r>
+      <w:proofErr w:type="spellEnd"/>
+      <w:r>
+        <w:t>(</w:t>
+      </w:r>
+      <w:proofErr w:type="gramEnd"/>
+      <w:r>
+        <w:t>)</w:t>
+      </w:r>
+    </w:p>
+    <w:p>
+      <w:pPr>
+        <w:pStyle w:val="ListParagraph"/>
+        <w:numPr>
+          <w:ilvl w:val="2"/>
+          <w:numId w:val="1"/>
+        </w:numPr>
         <w:spacing w:after="0"/>
+      </w:pPr>
+      <w:r>
+        <w:rPr>
+          <w:rFonts w:hint="cs"/>
+          <w:rtl/>
+        </w:rPr>
+        <w:t>ביצוע מיפוי שטח ראשוני</w:t>
+      </w:r>
+      <w:r>
+        <w:rPr>
+          <w:rFonts w:hint="cs"/>
+          <w:rtl/>
+        </w:rPr>
+        <w:t>:</w:t>
+      </w:r>
+    </w:p>
+    <w:p>
+      <w:pPr>
+        <w:pStyle w:val="ListParagraph"/>
+        <w:bidi w:val="0"/>
+        <w:spacing w:after="0"/>
+        <w:ind w:left="0"/>
+      </w:pPr>
+      <w:r>
+        <w:t xml:space="preserve">phase0(frame: </w:t>
+      </w:r>
+      <w:proofErr w:type="spellStart"/>
+      <w:proofErr w:type="gramStart"/>
+      <w:r>
+        <w:t>np.ndarray</w:t>
+      </w:r>
+      <w:proofErr w:type="spellEnd"/>
+      <w:proofErr w:type="gramEnd"/>
+      <w:r>
+        <w:t xml:space="preserve">, metadata: </w:t>
+      </w:r>
+      <w:proofErr w:type="spellStart"/>
+      <w:r>
+        <w:t>dict</w:t>
+      </w:r>
+      <w:proofErr w:type="spellEnd"/>
+      <w:r>
+        <w:t>) -&gt; None</w:t>
+      </w:r>
+    </w:p>
+    <w:p>
+      <w:pPr>
+        <w:pStyle w:val="ListParagraph"/>
+        <w:numPr>
+          <w:ilvl w:val="2"/>
+          <w:numId w:val="1"/>
+        </w:numPr>
+        <w:spacing w:after="0"/>
+      </w:pPr>
+      <w:r>
+        <w:rPr>
+          <w:rFonts w:hint="cs"/>
+          <w:rtl/>
+        </w:rPr>
+        <w:t>ביצוע סריקת שטח (</w:t>
+      </w:r>
+      <w:r>
+        <w:t>Phase 1</w:t>
+      </w:r>
+      <w:r>
+        <w:rPr>
+          <w:rFonts w:hint="cs"/>
+          <w:rtl/>
+        </w:rPr>
+        <w:t>):</w:t>
+      </w:r>
+    </w:p>
+    <w:p>
+      <w:pPr>
+        <w:pStyle w:val="ListParagraph"/>
+        <w:bidi w:val="0"/>
+        <w:spacing w:after="0"/>
+        <w:ind w:left="0"/>
+        <w:rPr>
+          <w:rtl/>
+        </w:rPr>
+      </w:pPr>
+      <w:r>
+        <w:t xml:space="preserve">phase1(frame: </w:t>
+      </w:r>
+      <w:proofErr w:type="spellStart"/>
+      <w:proofErr w:type="gramStart"/>
+      <w:r>
+        <w:t>np.ndarray</w:t>
+      </w:r>
+      <w:proofErr w:type="spellEnd"/>
+      <w:proofErr w:type="gramEnd"/>
+      <w:r>
+        <w:t xml:space="preserve">, metadata: </w:t>
+      </w:r>
+      <w:proofErr w:type="spellStart"/>
+      <w:r>
+        <w:t>dict</w:t>
+      </w:r>
+      <w:proofErr w:type="spellEnd"/>
+      <w:r>
+        <w:t>) -&gt; list[</w:t>
+      </w:r>
+      <w:proofErr w:type="spellStart"/>
+      <w:r>
+        <w:t>dict</w:t>
+      </w:r>
+      <w:proofErr w:type="spellEnd"/>
+      <w:r>
+        <w:t>]</w:t>
+      </w:r>
+    </w:p>
+    <w:p>
+      <w:pPr>
+        <w:pStyle w:val="ListParagraph"/>
+        <w:spacing w:after="0"/>
+        <w:ind w:left="1920"/>
+        <w:rPr>
+          <w:rtl/>
+        </w:rPr>
+      </w:pPr>
+      <w:r>
+        <w:rPr>
+          <w:rFonts w:hint="cs"/>
+          <w:rtl/>
+        </w:rPr>
+        <w:t>מחזירה</w:t>
+      </w:r>
+      <w:r>
+        <w:rPr>
+          <w:rtl/>
+        </w:rPr>
+        <w:t xml:space="preserve"> </w:t>
+      </w:r>
+      <w:r>
+        <w:rPr>
+          <w:rtl/>
+        </w:rPr>
+        <w:t>רשימת תוצאות כמפורט בסעיף</w:t>
+      </w:r>
+      <w:r>
+        <w:rPr>
+          <w:rFonts w:hint="cs"/>
+          <w:rtl/>
+        </w:rPr>
+        <w:t xml:space="preserve"> 3.</w:t>
+      </w:r>
+    </w:p>
+    <w:p>
+      <w:pPr>
+        <w:pStyle w:val="ListParagraph"/>
+        <w:numPr>
+          <w:ilvl w:val="2"/>
+          <w:numId w:val="1"/>
+        </w:numPr>
+        <w:spacing w:after="0"/>
+        <w:rPr>
+          <w:rtl/>
+        </w:rPr>
+      </w:pPr>
+      <w:r>
+        <w:rPr>
+          <w:rtl/>
+        </w:rPr>
+        <w:t>ביצוע חקירת נקודה</w:t>
+      </w:r>
+      <w:r>
+        <w:rPr>
+          <w:rFonts w:hint="cs"/>
+          <w:rtl/>
+        </w:rPr>
+        <w:t xml:space="preserve"> (</w:t>
+      </w:r>
+      <w:r>
+        <w:t>Phase 2</w:t>
+      </w:r>
+      <w:r>
+        <w:rPr>
+          <w:rFonts w:hint="cs"/>
+          <w:rtl/>
+        </w:rPr>
+        <w:t>):</w:t>
+      </w:r>
+    </w:p>
+    <w:p>
+      <w:pPr>
+        <w:pStyle w:val="ListParagraph"/>
+        <w:bidi w:val="0"/>
+        <w:spacing w:after="0"/>
+        <w:ind w:left="0"/>
+        <w:rPr>
+          <w:rtl/>
+        </w:rPr>
+      </w:pPr>
+      <w:r>
+        <w:t xml:space="preserve">phase2(frame: </w:t>
+      </w:r>
+      <w:proofErr w:type="spellStart"/>
+      <w:proofErr w:type="gramStart"/>
+      <w:r>
+        <w:t>np.ndarray</w:t>
+      </w:r>
+      <w:proofErr w:type="spellEnd"/>
+      <w:proofErr w:type="gramEnd"/>
+      <w:r>
+        <w:t xml:space="preserve">, metadata: </w:t>
+      </w:r>
+      <w:proofErr w:type="spellStart"/>
+      <w:r>
+        <w:t>dict</w:t>
+      </w:r>
+      <w:proofErr w:type="spellEnd"/>
+      <w:r>
+        <w:t>) -&gt;</w:t>
+      </w:r>
+      <w:r>
+        <w:t xml:space="preserve"> </w:t>
+      </w:r>
+      <w:proofErr w:type="spellStart"/>
+      <w:r>
+        <w:t>dict</w:t>
+      </w:r>
+      <w:proofErr w:type="spellEnd"/>
+    </w:p>
+    <w:p>
+      <w:pPr>
+        <w:pStyle w:val="ListParagraph"/>
+        <w:spacing w:after="0" w:line="240" w:lineRule="auto"/>
+        <w:ind w:left="1920"/>
+        <w:rPr>
+          <w:rtl/>
+        </w:rPr>
+      </w:pPr>
+      <w:r>
+        <w:rPr>
+          <w:rFonts w:hint="cs"/>
+          <w:rtl/>
+        </w:rPr>
+        <w:t>מ</w:t>
+      </w:r>
+      <w:r>
+        <w:rPr>
+          <w:rtl/>
+        </w:rPr>
+        <w:t>חזירה תוצאת חקירה בודדת כמפורט בסעיף 4</w:t>
+      </w:r>
+      <w:r>
+        <w:t>.</w:t>
+      </w:r>
+    </w:p>
+    <w:p>
+      <w:pPr>
+        <w:pStyle w:val="ListParagraph"/>
+        <w:spacing w:after="0" w:line="240" w:lineRule="auto"/>
         <w:ind w:left="1440"/>
-      </w:pPr>
-      <w:r>
-        <w:rPr>
-          <w:rtl/>
-        </w:rPr>
-        <w:t xml:space="preserve">האפליקציה תימסר כמודול </w:t>
-      </w:r>
-      <w:proofErr w:type="spellStart"/>
-      <w:r>
-        <w:rPr>
-          <w:rtl/>
-        </w:rPr>
-        <w:t>פייתון</w:t>
-      </w:r>
-      <w:proofErr w:type="spellEnd"/>
-      <w:r>
-        <w:rPr>
-          <w:rtl/>
-        </w:rPr>
-        <w:t xml:space="preserve">, המממש מחלקה בשם </w:t>
-      </w:r>
-      <w:proofErr w:type="spellStart"/>
-      <w:r>
-        <w:t>RealScanManager</w:t>
-      </w:r>
-      <w:proofErr w:type="spellEnd"/>
-      <w:r>
-        <w:t>.</w:t>
-      </w:r>
-      <w:r>
-        <w:br/>
-      </w:r>
-      <w:r>
-        <w:rPr>
-          <w:rtl/>
-        </w:rPr>
-        <w:t>המחלקה תכיל שלוש פונקציות ציבוריות</w:t>
-      </w:r>
-      <w:r>
-        <w:t xml:space="preserve"> (public methods), </w:t>
-      </w:r>
-      <w:r>
-        <w:rPr>
-          <w:rtl/>
-        </w:rPr>
-        <w:t>אשר מממשות את שלושת מצבי ההפעלה של המערכת, כמפורט להלן</w:t>
-      </w:r>
-      <w:r>
-        <w:t>:</w:t>
-      </w:r>
-    </w:p>
-    <w:p>
-      <w:pPr>
-        <w:pStyle w:val="a3"/>
-        <w:numPr>
-          <w:ilvl w:val="0"/>
-          <w:numId w:val="4"/>
-        </w:numPr>
-        <w:tabs>
-          <w:tab w:val="clear" w:pos="720"/>
-          <w:tab w:val="num" w:pos="2160"/>
-        </w:tabs>
-        <w:spacing w:after="0"/>
-        <w:ind w:left="2160"/>
-      </w:pPr>
-      <w:r>
-        <w:t xml:space="preserve">phase0(frame: </w:t>
-      </w:r>
-      <w:proofErr w:type="spellStart"/>
-      <w:proofErr w:type="gramStart"/>
-      <w:r>
-        <w:t>np.ndarray</w:t>
-      </w:r>
-      <w:proofErr w:type="spellEnd"/>
-      <w:proofErr w:type="gramEnd"/>
-      <w:r>
-        <w:t xml:space="preserve">, metadata: </w:t>
-      </w:r>
-      <w:proofErr w:type="spellStart"/>
-      <w:r>
-        <w:t>dict</w:t>
-      </w:r>
-      <w:proofErr w:type="spellEnd"/>
-      <w:r>
-        <w:t>) -&gt; None</w:t>
-      </w:r>
-      <w:r>
-        <w:br/>
-        <w:t>    </w:t>
-      </w:r>
-      <w:r>
-        <w:rPr>
-          <w:rtl/>
-        </w:rPr>
-        <w:t>לביצוע מיפוי שטח ראשוני</w:t>
-      </w:r>
-      <w:r>
-        <w:t xml:space="preserve"> (Phase 0).</w:t>
-      </w:r>
-    </w:p>
-    <w:p>
-      <w:pPr>
-        <w:pStyle w:val="a3"/>
-        <w:numPr>
-          <w:ilvl w:val="0"/>
-          <w:numId w:val="4"/>
-        </w:numPr>
-        <w:tabs>
-          <w:tab w:val="clear" w:pos="720"/>
-          <w:tab w:val="num" w:pos="2160"/>
-        </w:tabs>
-        <w:spacing w:after="0"/>
-        <w:ind w:left="2160"/>
-      </w:pPr>
-      <w:r>
-        <w:t xml:space="preserve">phase1(frame: </w:t>
-      </w:r>
-      <w:proofErr w:type="spellStart"/>
-      <w:proofErr w:type="gramStart"/>
-      <w:r>
-        <w:t>np.ndarray</w:t>
-      </w:r>
-      <w:proofErr w:type="spellEnd"/>
-      <w:proofErr w:type="gramEnd"/>
-      <w:r>
-        <w:t xml:space="preserve">, metadata: </w:t>
-      </w:r>
-      <w:proofErr w:type="spellStart"/>
-      <w:r>
-        <w:t>dict</w:t>
-      </w:r>
-      <w:proofErr w:type="spellEnd"/>
-      <w:r>
-        <w:t>) -&gt; list[</w:t>
-      </w:r>
-      <w:proofErr w:type="spellStart"/>
-      <w:r>
-        <w:t>dict</w:t>
-      </w:r>
-      <w:proofErr w:type="spellEnd"/>
-      <w:r>
-        <w:t>]</w:t>
-      </w:r>
-      <w:r>
-        <w:br/>
-        <w:t>    </w:t>
-      </w:r>
-      <w:r>
-        <w:rPr>
-          <w:rtl/>
-        </w:rPr>
-        <w:t>לביצוע סריקת שטח</w:t>
-      </w:r>
-      <w:r>
-        <w:t xml:space="preserve"> (Phase 1).</w:t>
-      </w:r>
-      <w:r>
-        <w:br/>
-        <w:t>    </w:t>
-      </w:r>
-      <w:r>
-        <w:rPr>
-          <w:rtl/>
-        </w:rPr>
-        <w:t>מחזירה רשימת תוצאות כמפורט בסעיף 3</w:t>
-      </w:r>
-      <w:r>
-        <w:t>.</w:t>
-      </w:r>
-    </w:p>
-    <w:p>
-      <w:pPr>
-        <w:pStyle w:val="a3"/>
-        <w:numPr>
-          <w:ilvl w:val="0"/>
-          <w:numId w:val="4"/>
-        </w:numPr>
-        <w:tabs>
-          <w:tab w:val="clear" w:pos="720"/>
-          <w:tab w:val="num" w:pos="2160"/>
-        </w:tabs>
-        <w:spacing w:after="0"/>
-        <w:ind w:left="2160"/>
-      </w:pPr>
-      <w:r>
-        <w:t xml:space="preserve">phase2(frame: </w:t>
-      </w:r>
-      <w:proofErr w:type="spellStart"/>
-      <w:proofErr w:type="gramStart"/>
-      <w:r>
-        <w:t>np.ndarray</w:t>
-      </w:r>
-      <w:proofErr w:type="spellEnd"/>
-      <w:proofErr w:type="gramEnd"/>
-      <w:r>
-        <w:t xml:space="preserve">, </w:t>
-      </w:r>
-      <w:proofErr w:type="spellStart"/>
-      <w:r>
-        <w:t>bbox</w:t>
-      </w:r>
-      <w:proofErr w:type="spellEnd"/>
-      <w:r>
-        <w:t xml:space="preserve">: Any, metadata: </w:t>
-      </w:r>
-      <w:proofErr w:type="spellStart"/>
-      <w:r>
-        <w:t>dict</w:t>
-      </w:r>
-      <w:proofErr w:type="spellEnd"/>
-      <w:r>
-        <w:t xml:space="preserve">) -&gt; </w:t>
-      </w:r>
-      <w:proofErr w:type="spellStart"/>
-      <w:r>
-        <w:t>dict</w:t>
-      </w:r>
-      <w:proofErr w:type="spellEnd"/>
-      <w:r>
-        <w:br/>
-        <w:t>    </w:t>
-      </w:r>
-      <w:r>
-        <w:rPr>
-          <w:rtl/>
-        </w:rPr>
-        <w:t>לביצוע חקירת נקודה</w:t>
-      </w:r>
-      <w:r>
-        <w:t xml:space="preserve"> (Phase 2).</w:t>
-      </w:r>
-      <w:r>
-        <w:br/>
-        <w:t>    </w:t>
-      </w:r>
-      <w:r>
-        <w:rPr>
-          <w:rtl/>
-        </w:rPr>
-        <w:t xml:space="preserve">הפרמטר </w:t>
-      </w:r>
-      <w:proofErr w:type="spellStart"/>
-      <w:r>
-        <w:t>bbox</w:t>
-      </w:r>
-      <w:proofErr w:type="spellEnd"/>
+        <w:rPr>
+          <w:rtl/>
+        </w:rPr>
+      </w:pPr>
+    </w:p>
+    <w:p>
+      <w:pPr>
+        <w:pStyle w:val="ListParagraph"/>
+        <w:spacing w:after="0" w:line="240" w:lineRule="auto"/>
+        <w:ind w:left="1440"/>
+        <w:rPr>
+          <w:rtl/>
+        </w:rPr>
+      </w:pPr>
+      <w:r>
+        <w:rPr>
+          <w:rFonts w:hint="cs"/>
+          <w:rtl/>
+        </w:rPr>
+        <w:t>דוגמא להפעלת הפונקציות:</w:t>
+      </w:r>
+    </w:p>
+    <w:p>
+      <w:pPr>
+        <w:pStyle w:val="ListParagraph"/>
+        <w:bidi w:val="0"/>
+        <w:spacing w:after="0" w:line="240" w:lineRule="auto"/>
+        <w:ind w:left="0"/>
+      </w:pPr>
+      <w:r>
+        <w:t xml:space="preserve">from </w:t>
+      </w:r>
+      <w:proofErr w:type="spellStart"/>
+      <w:r>
+        <w:t>wildfire_</w:t>
+      </w:r>
+      <w:proofErr w:type="gramStart"/>
+      <w:r>
+        <w:t>detector</w:t>
+      </w:r>
+      <w:r>
+        <w:t>.function</w:t>
+      </w:r>
+      <w:proofErr w:type="gramEnd"/>
+      <w:r>
+        <w:t>_class</w:t>
+      </w:r>
+      <w:proofErr w:type="spellEnd"/>
+      <w:r>
+        <w:t xml:space="preserve"> import </w:t>
+      </w:r>
+      <w:proofErr w:type="spellStart"/>
+      <w:r>
+        <w:t>ScanManager</w:t>
+      </w:r>
+      <w:proofErr w:type="spellEnd"/>
+    </w:p>
+    <w:p>
+      <w:pPr>
+        <w:pStyle w:val="ListParagraph"/>
+        <w:bidi w:val="0"/>
+        <w:spacing w:after="0" w:line="240" w:lineRule="auto"/>
+        <w:rPr>
+          <w:rtl/>
+        </w:rPr>
+      </w:pPr>
+    </w:p>
+    <w:p>
+      <w:pPr>
+        <w:pStyle w:val="ListParagraph"/>
+        <w:bidi w:val="0"/>
+        <w:ind w:left="0"/>
+      </w:pPr>
+      <w:r>
+        <w:t xml:space="preserve">detector = </w:t>
+      </w:r>
+      <w:proofErr w:type="spellStart"/>
+      <w:r>
+        <w:t>ScanManager</w:t>
+      </w:r>
+      <w:proofErr w:type="spellEnd"/>
+      <w:r>
+        <w:t>(</w:t>
+      </w:r>
+      <w:proofErr w:type="spellStart"/>
+      <w:r>
+        <w:t>config_path</w:t>
+      </w:r>
+      <w:proofErr w:type="spellEnd"/>
+      <w:r>
+        <w:t>="</w:t>
+      </w:r>
+      <w:proofErr w:type="spellStart"/>
+      <w:proofErr w:type="gramStart"/>
+      <w:r>
+        <w:t>config.yaml</w:t>
+      </w:r>
+      <w:proofErr w:type="spellEnd"/>
+      <w:r>
+        <w:t>")</w:t>
+      </w:r>
+      <w:r>
+        <w:t xml:space="preserve">  #</w:t>
+      </w:r>
+      <w:proofErr w:type="gramEnd"/>
       <w:r>
         <w:t xml:space="preserve"> </w:t>
       </w:r>
-      <w:r>
-        <w:rPr>
-          <w:rtl/>
-        </w:rPr>
-        <w:t>הוא תיבה חוסמת</w:t>
-      </w:r>
-      <w:r>
-        <w:t xml:space="preserve"> (Bounding Box) </w:t>
-      </w:r>
-      <w:r>
-        <w:rPr>
-          <w:rtl/>
-        </w:rPr>
-        <w:t>במערכת קואורדינטות גאוגרפית, כפי שנקבעה בתוצאות הסריקה</w:t>
-      </w:r>
-      <w:r>
-        <w:t>.</w:t>
-      </w:r>
-      <w:r>
-        <w:br/>
-        <w:t>    </w:t>
-      </w:r>
-      <w:r>
-        <w:rPr>
-          <w:rtl/>
-        </w:rPr>
-        <w:t>מחזירה תוצאת חקירה בודדת כמפורט בסעיף 4</w:t>
-      </w:r>
-      <w:r>
-        <w:t>.</w:t>
-      </w:r>
-    </w:p>
-    <w:p>
-      <w:pPr>
-        <w:pStyle w:val="a3"/>
+      <w:proofErr w:type="spellStart"/>
+      <w:r>
+        <w:t>config_path</w:t>
+      </w:r>
+      <w:proofErr w:type="spellEnd"/>
+      <w:r>
+        <w:t xml:space="preserve"> is optional</w:t>
+      </w:r>
+    </w:p>
+    <w:p>
+      <w:pPr>
+        <w:pStyle w:val="ListParagraph"/>
+        <w:bidi w:val="0"/>
+        <w:ind w:left="0"/>
+      </w:pPr>
+    </w:p>
+    <w:p>
+      <w:pPr>
+        <w:pStyle w:val="ListParagraph"/>
+        <w:bidi w:val="0"/>
+        <w:ind w:left="0"/>
+      </w:pPr>
+      <w:proofErr w:type="gramStart"/>
+      <w:r>
+        <w:t>detector.phase</w:t>
+      </w:r>
+      <w:proofErr w:type="gramEnd"/>
+      <w:r>
+        <w:t>0(frame, metadata</w:t>
+      </w:r>
+      <w:r>
+        <w:t>)</w:t>
+      </w:r>
+    </w:p>
+    <w:p>
+      <w:pPr>
+        <w:pStyle w:val="ListParagraph"/>
+        <w:bidi w:val="0"/>
+        <w:ind w:left="0"/>
+      </w:pPr>
+      <w:r>
+        <w:t>results</w:t>
+      </w:r>
+      <w:r>
+        <w:t>_phase1</w:t>
+      </w:r>
+      <w:r>
+        <w:t xml:space="preserve"> = </w:t>
+      </w:r>
+      <w:proofErr w:type="gramStart"/>
+      <w:r>
+        <w:t>detector.phase</w:t>
+      </w:r>
+      <w:proofErr w:type="gramEnd"/>
+      <w:r>
+        <w:t>1(frame, metadata)</w:t>
+      </w:r>
+    </w:p>
+    <w:p>
+      <w:pPr>
+        <w:pStyle w:val="ListParagraph"/>
+        <w:bidi w:val="0"/>
+        <w:ind w:left="0"/>
+      </w:pPr>
+      <w:r>
+        <w:t>results</w:t>
+      </w:r>
+      <w:r>
+        <w:t>_phase2</w:t>
+      </w:r>
+      <w:r>
+        <w:t xml:space="preserve"> = </w:t>
+      </w:r>
+      <w:proofErr w:type="gramStart"/>
+      <w:r>
+        <w:t>detector.phase</w:t>
+      </w:r>
+      <w:proofErr w:type="gramEnd"/>
+      <w:r>
+        <w:t>2(frame, metadata)</w:t>
+      </w:r>
+    </w:p>
+    <w:p>
+      <w:pPr>
+        <w:pStyle w:val="ListParagraph"/>
+        <w:bidi w:val="0"/>
+        <w:spacing w:after="0" w:line="240" w:lineRule="auto"/>
+        <w:ind w:left="0"/>
+      </w:pPr>
+    </w:p>
+    <w:p>
+      <w:pPr>
+        <w:pStyle w:val="ListParagraph"/>
+        <w:bidi w:val="0"/>
+        <w:spacing w:after="0" w:line="240" w:lineRule="auto"/>
+        <w:ind w:left="0"/>
+      </w:pPr>
+    </w:p>
+    <w:p>
+      <w:pPr>
+        <w:pStyle w:val="ListParagraph"/>
         <w:spacing w:after="0" w:line="240" w:lineRule="auto"/>
         <w:ind w:left="1440"/>
-        <w:rPr>
-          <w:rFonts w:hint="cs"/>
-        </w:rPr>
-      </w:pPr>
-    </w:p>
-    <w:p>
-      <w:pPr>
-        <w:pStyle w:val="a3"/>
+      </w:pPr>
+    </w:p>
+    <w:p>
+      <w:pPr>
+        <w:pStyle w:val="ListParagraph"/>
         <w:numPr>
           <w:ilvl w:val="0"/>
           <w:numId w:val="1"/>
@@ -754,7 +1090,7 @@
     </w:p>
     <w:p>
       <w:pPr>
-        <w:pStyle w:val="a3"/>
+        <w:pStyle w:val="ListParagraph"/>
         <w:numPr>
           <w:ilvl w:val="1"/>
           <w:numId w:val="1"/>
@@ -799,7 +1135,7 @@
     </w:p>
     <w:p>
       <w:pPr>
-        <w:pStyle w:val="a3"/>
+        <w:pStyle w:val="ListParagraph"/>
         <w:numPr>
           <w:ilvl w:val="2"/>
           <w:numId w:val="1"/>
@@ -843,7 +1179,7 @@
     </w:p>
     <w:p>
       <w:pPr>
-        <w:pStyle w:val="a3"/>
+        <w:pStyle w:val="ListParagraph"/>
         <w:numPr>
           <w:ilvl w:val="2"/>
           <w:numId w:val="1"/>
@@ -890,7 +1226,7 @@
     </w:p>
     <w:p>
       <w:pPr>
-        <w:pStyle w:val="a3"/>
+        <w:pStyle w:val="ListParagraph"/>
         <w:numPr>
           <w:ilvl w:val="2"/>
           <w:numId w:val="1"/>
@@ -972,7 +1308,7 @@
     </w:p>
     <w:p>
       <w:pPr>
-        <w:pStyle w:val="a3"/>
+        <w:pStyle w:val="ListParagraph"/>
         <w:numPr>
           <w:ilvl w:val="1"/>
           <w:numId w:val="1"/>
@@ -1045,7 +1381,7 @@
     </w:p>
     <w:p>
       <w:pPr>
-        <w:pStyle w:val="a3"/>
+        <w:pStyle w:val="ListParagraph"/>
         <w:numPr>
           <w:ilvl w:val="1"/>
           <w:numId w:val="1"/>
@@ -1111,14 +1447,34 @@
     </w:p>
     <w:p>
       <w:pPr>
-        <w:pStyle w:val="a3"/>
+        <w:pStyle w:val="ListParagraph"/>
         <w:spacing w:after="0" w:line="240" w:lineRule="auto"/>
         <w:ind w:left="1440"/>
-      </w:pPr>
-    </w:p>
-    <w:p>
-      <w:pPr>
-        <w:pStyle w:val="a3"/>
+        <w:rPr>
+          <w:rtl/>
+        </w:rPr>
+      </w:pPr>
+    </w:p>
+    <w:p>
+      <w:pPr>
+        <w:pStyle w:val="ListParagraph"/>
+        <w:spacing w:after="0" w:line="240" w:lineRule="auto"/>
+        <w:ind w:left="1440"/>
+        <w:rPr>
+          <w:rtl/>
+        </w:rPr>
+      </w:pPr>
+    </w:p>
+    <w:p>
+      <w:pPr>
+        <w:pStyle w:val="ListParagraph"/>
+        <w:spacing w:after="0" w:line="240" w:lineRule="auto"/>
+        <w:ind w:left="1440"/>
+      </w:pPr>
+    </w:p>
+    <w:p>
+      <w:pPr>
+        <w:pStyle w:val="ListParagraph"/>
         <w:numPr>
           <w:ilvl w:val="0"/>
           <w:numId w:val="1"/>
@@ -1131,6 +1487,7 @@
           <w:u w:val="single"/>
           <w:rtl/>
         </w:rPr>
+        <w:lastRenderedPageBreak/>
         <w:t xml:space="preserve">פונק' </w:t>
       </w:r>
       <w:r>
@@ -1193,7 +1550,7 @@
     </w:p>
     <w:p>
       <w:pPr>
-        <w:pStyle w:val="a3"/>
+        <w:pStyle w:val="ListParagraph"/>
         <w:numPr>
           <w:ilvl w:val="1"/>
           <w:numId w:val="1"/>
@@ -1222,7 +1579,15 @@
         <w:t>Frame</w:t>
       </w:r>
       <w:r>
-        <w:t xml:space="preserve"> – numpy </w:t>
+        <w:t xml:space="preserve"> – </w:t>
+      </w:r>
+      <w:proofErr w:type="spellStart"/>
+      <w:r>
+        <w:t>numpy</w:t>
+      </w:r>
+      <w:proofErr w:type="spellEnd"/>
+      <w:r>
+        <w:t xml:space="preserve"> </w:t>
       </w:r>
       <w:proofErr w:type="spellStart"/>
       <w:r>
@@ -1259,8 +1624,13 @@
       <w:r>
         <w:t xml:space="preserve">, </w:t>
       </w:r>
-      <w:r>
-        <w:t>dtype=</w:t>
+      <w:proofErr w:type="spellStart"/>
+      <w:r>
+        <w:t>dtype</w:t>
+      </w:r>
+      <w:proofErr w:type="spellEnd"/>
+      <w:r>
+        <w:t>=</w:t>
       </w:r>
       <w:proofErr w:type="gramStart"/>
       <w:r>
@@ -1347,16 +1717,16 @@
       <w:proofErr w:type="spellStart"/>
       <w:proofErr w:type="gramStart"/>
       <w:r>
-        <w:t>altitude_</w:t>
-      </w:r>
-      <w:r>
-        <w:t>agl</w:t>
+        <w:t>altitude</w:t>
       </w:r>
       <w:proofErr w:type="gramEnd"/>
       <w:r>
         <w:t>_</w:t>
       </w:r>
       <w:r>
+        <w:t>agl_</w:t>
+      </w:r>
+      <w:r>
         <w:t>meters</w:t>
       </w:r>
       <w:proofErr w:type="spellEnd"/>
@@ -1479,10 +1849,16 @@
       <w:proofErr w:type="spellStart"/>
       <w:proofErr w:type="gramStart"/>
       <w:r>
-        <w:t>pitch</w:t>
-      </w:r>
-      <w:proofErr w:type="gramEnd"/>
-      <w:r>
+        <w:rPr>
+          <w:highlight w:val="yellow"/>
+        </w:rPr>
+        <w:t>elevation</w:t>
+      </w:r>
+      <w:proofErr w:type="gramEnd"/>
+      <w:r>
+        <w:rPr>
+          <w:highlight w:val="yellow"/>
+        </w:rPr>
         <w:t>_deg</w:t>
       </w:r>
       <w:proofErr w:type="spellEnd"/>
@@ -1498,7 +1874,6 @@
         <w:contextualSpacing/>
       </w:pPr>
       <w:r>
-        <w:lastRenderedPageBreak/>
         <w:t xml:space="preserve">        "</w:t>
       </w:r>
       <w:proofErr w:type="spellStart"/>
@@ -1792,7 +2167,7 @@
     </w:p>
     <w:p>
       <w:pPr>
-        <w:pStyle w:val="a3"/>
+        <w:pStyle w:val="ListParagraph"/>
         <w:numPr>
           <w:ilvl w:val="1"/>
           <w:numId w:val="1"/>
@@ -1965,36 +2340,21 @@
       <w:pPr>
         <w:bidi w:val="0"/>
         <w:spacing w:after="0" w:line="240" w:lineRule="auto"/>
-        <w:rPr>
-          <w:strike/>
-        </w:rPr>
-      </w:pPr>
-      <w:r>
-        <w:rPr>
-          <w:strike/>
-        </w:rPr>
+      </w:pPr>
+      <w:r>
         <w:t xml:space="preserve">        "</w:t>
       </w:r>
       <w:proofErr w:type="spellStart"/>
       <w:proofErr w:type="gramStart"/>
       <w:r>
-        <w:rPr>
-          <w:strike/>
-        </w:rPr>
         <w:t>confidence</w:t>
       </w:r>
       <w:proofErr w:type="gramEnd"/>
       <w:r>
-        <w:rPr>
-          <w:strike/>
-        </w:rPr>
         <w:t>_pct</w:t>
       </w:r>
       <w:proofErr w:type="spellEnd"/>
       <w:r>
-        <w:rPr>
-          <w:strike/>
-        </w:rPr>
         <w:t>": 80.0,</w:t>
       </w:r>
     </w:p>
@@ -2025,284 +2385,256 @@
         <w:bidi w:val="0"/>
         <w:spacing w:after="0" w:line="240" w:lineRule="auto"/>
         <w:rPr>
+          <w:color w:val="000000" w:themeColor="text1"/>
+        </w:rPr>
+      </w:pPr>
+      <w:r>
+        <w:rPr>
           <w:color w:val="EE0000"/>
         </w:rPr>
-      </w:pPr>
-      <w:r>
-        <w:rPr>
-          <w:color w:val="EE0000"/>
-        </w:rPr>
+        <w:t xml:space="preserve">        </w:t>
+      </w:r>
+      <w:r>
+        <w:rPr>
+          <w:color w:val="000000" w:themeColor="text1"/>
+        </w:rPr>
+        <w:t>"</w:t>
+      </w:r>
+      <w:proofErr w:type="spellStart"/>
+      <w:proofErr w:type="gramStart"/>
+      <w:r>
+        <w:rPr>
+          <w:color w:val="000000" w:themeColor="text1"/>
+        </w:rPr>
+        <w:t>current</w:t>
+      </w:r>
+      <w:proofErr w:type="gramEnd"/>
+      <w:r>
+        <w:rPr>
+          <w:color w:val="000000" w:themeColor="text1"/>
+        </w:rPr>
+        <w:t>_IR_fov</w:t>
+      </w:r>
+      <w:proofErr w:type="spellEnd"/>
+      <w:r>
+        <w:rPr>
+          <w:color w:val="000000" w:themeColor="text1"/>
+        </w:rPr>
+        <w:t>": 17.5</w:t>
+      </w:r>
+    </w:p>
+    <w:p>
+      <w:pPr>
+        <w:bidi w:val="0"/>
+        <w:spacing w:after="0" w:line="240" w:lineRule="auto"/>
+        <w:rPr>
+          <w:rtl/>
+        </w:rPr>
+      </w:pPr>
+      <w:r>
+        <w:t xml:space="preserve">    },</w:t>
+      </w:r>
+    </w:p>
+    <w:p>
+      <w:pPr>
+        <w:bidi w:val="0"/>
+        <w:spacing w:after="0" w:line="240" w:lineRule="auto"/>
+        <w:rPr>
+          <w:rtl/>
+        </w:rPr>
+      </w:pPr>
+      <w:r>
+        <w:t xml:space="preserve">    {</w:t>
+      </w:r>
+    </w:p>
+    <w:p>
+      <w:pPr>
+        <w:bidi w:val="0"/>
+        <w:spacing w:after="0" w:line="240" w:lineRule="auto"/>
+      </w:pPr>
+      <w:r>
+        <w:t xml:space="preserve">        "latitude": 31.0421,</w:t>
+      </w:r>
+    </w:p>
+    <w:p>
+      <w:pPr>
+        <w:bidi w:val="0"/>
+        <w:spacing w:after="0" w:line="240" w:lineRule="auto"/>
+      </w:pPr>
+      <w:r>
+        <w:t xml:space="preserve">        "longitude": 34.8316,</w:t>
+      </w:r>
+    </w:p>
+    <w:p>
+      <w:pPr>
+        <w:bidi w:val="0"/>
+        <w:spacing w:after="0" w:line="240" w:lineRule="auto"/>
+      </w:pPr>
+      <w:r>
         <w:t xml:space="preserve">        "</w:t>
       </w:r>
       <w:proofErr w:type="spellStart"/>
       <w:proofErr w:type="gramStart"/>
       <w:r>
-        <w:rPr>
-          <w:color w:val="EE0000"/>
+        <w:t>bounding</w:t>
+      </w:r>
+      <w:proofErr w:type="gramEnd"/>
+      <w:r>
+        <w:t>_box</w:t>
+      </w:r>
+      <w:proofErr w:type="spellEnd"/>
+      <w:r>
+        <w:t xml:space="preserve"> ": [</w:t>
+      </w:r>
+      <w:proofErr w:type="spellStart"/>
+      <w:r>
+        <w:t>top_left_lat</w:t>
+      </w:r>
+      <w:proofErr w:type="spellEnd"/>
+      <w:r>
+        <w:t xml:space="preserve">, </w:t>
+      </w:r>
+      <w:proofErr w:type="spellStart"/>
+      <w:r>
+        <w:t>top_left_lon</w:t>
+      </w:r>
+      <w:proofErr w:type="spellEnd"/>
+      <w:r>
+        <w:t xml:space="preserve">, </w:t>
+      </w:r>
+      <w:proofErr w:type="spellStart"/>
+      <w:r>
+        <w:t>bottom_right_lat</w:t>
+      </w:r>
+      <w:proofErr w:type="spellEnd"/>
+      <w:r>
+        <w:t xml:space="preserve">, </w:t>
+      </w:r>
+      <w:proofErr w:type="spellStart"/>
+      <w:r>
+        <w:t>bottom_right_lon</w:t>
+      </w:r>
+      <w:proofErr w:type="spellEnd"/>
+      <w:r>
+        <w:t>]</w:t>
+      </w:r>
+    </w:p>
+    <w:p>
+      <w:pPr>
+        <w:bidi w:val="0"/>
+        <w:spacing w:after="0" w:line="240" w:lineRule="auto"/>
+      </w:pPr>
+      <w:r>
+        <w:t xml:space="preserve">        "</w:t>
+      </w:r>
+      <w:proofErr w:type="spellStart"/>
+      <w:proofErr w:type="gramStart"/>
+      <w:r>
+        <w:t>confidence</w:t>
+      </w:r>
+      <w:proofErr w:type="gramEnd"/>
+      <w:r>
+        <w:t>_pct</w:t>
+      </w:r>
+      <w:proofErr w:type="spellEnd"/>
+      <w:r>
+        <w:t>": 5</w:t>
+      </w:r>
+      <w:r>
+        <w:t>0.0</w:t>
+      </w:r>
+      <w:r>
+        <w:t>,</w:t>
+      </w:r>
+    </w:p>
+    <w:p>
+      <w:pPr>
+        <w:bidi w:val="0"/>
+        <w:spacing w:after="0" w:line="240" w:lineRule="auto"/>
+      </w:pPr>
+      <w:r>
+        <w:t xml:space="preserve">        "</w:t>
+      </w:r>
+      <w:proofErr w:type="spellStart"/>
+      <w:proofErr w:type="gramStart"/>
+      <w:r>
+        <w:t>required</w:t>
+      </w:r>
+      <w:proofErr w:type="gramEnd"/>
+      <w:r>
+        <w:t>_fov_deg</w:t>
+      </w:r>
+      <w:proofErr w:type="spellEnd"/>
+      <w:r>
+        <w:t>": 18</w:t>
+      </w:r>
+      <w:r>
+        <w:t>.0</w:t>
+      </w:r>
+    </w:p>
+    <w:p>
+      <w:pPr>
+        <w:bidi w:val="0"/>
+        <w:spacing w:after="0" w:line="240" w:lineRule="auto"/>
+        <w:rPr>
+          <w:color w:val="000000" w:themeColor="text1"/>
+        </w:rPr>
+      </w:pPr>
+      <w:r>
+        <w:rPr>
+          <w:color w:val="000000" w:themeColor="text1"/>
+        </w:rPr>
+        <w:t xml:space="preserve">        "</w:t>
+      </w:r>
+      <w:proofErr w:type="spellStart"/>
+      <w:proofErr w:type="gramStart"/>
+      <w:r>
+        <w:rPr>
+          <w:color w:val="000000" w:themeColor="text1"/>
         </w:rPr>
         <w:t>current</w:t>
       </w:r>
       <w:proofErr w:type="gramEnd"/>
       <w:r>
         <w:rPr>
-          <w:color w:val="EE0000"/>
+          <w:color w:val="000000" w:themeColor="text1"/>
         </w:rPr>
         <w:t>_IR_fov</w:t>
       </w:r>
       <w:proofErr w:type="spellEnd"/>
       <w:r>
         <w:rPr>
-          <w:color w:val="EE0000"/>
-        </w:rPr>
-        <w:t xml:space="preserve">": </w:t>
-      </w:r>
-      <w:r>
-        <w:rPr>
-          <w:color w:val="EE0000"/>
-        </w:rPr>
-        <w:t>17</w:t>
-      </w:r>
-      <w:r>
-        <w:rPr>
-          <w:color w:val="EE0000"/>
-        </w:rPr>
-        <w:t>.5</w:t>
-      </w:r>
-    </w:p>
-    <w:p>
-      <w:pPr>
-        <w:bidi w:val="0"/>
-        <w:spacing w:after="0" w:line="240" w:lineRule="auto"/>
-        <w:rPr>
-          <w:rtl/>
-        </w:rPr>
-      </w:pPr>
-      <w:r>
-        <w:t xml:space="preserve">    },</w:t>
-      </w:r>
-    </w:p>
-    <w:p>
-      <w:pPr>
-        <w:bidi w:val="0"/>
-        <w:spacing w:after="0" w:line="240" w:lineRule="auto"/>
-        <w:rPr>
-          <w:rtl/>
-        </w:rPr>
-      </w:pPr>
-      <w:r>
-        <w:t xml:space="preserve">    {</w:t>
-      </w:r>
-    </w:p>
-    <w:p>
-      <w:pPr>
-        <w:bidi w:val="0"/>
-        <w:spacing w:after="0" w:line="240" w:lineRule="auto"/>
-      </w:pPr>
-      <w:r>
-        <w:t xml:space="preserve">        "latitude": 31.0421,</w:t>
-      </w:r>
-    </w:p>
-    <w:p>
-      <w:pPr>
-        <w:bidi w:val="0"/>
-        <w:spacing w:after="0" w:line="240" w:lineRule="auto"/>
-      </w:pPr>
-      <w:r>
-        <w:t xml:space="preserve">        "longitude": 34.8316,</w:t>
-      </w:r>
-    </w:p>
-    <w:p>
-      <w:pPr>
-        <w:bidi w:val="0"/>
-        <w:spacing w:after="0" w:line="240" w:lineRule="auto"/>
-      </w:pPr>
-      <w:r>
-        <w:t xml:space="preserve">        "</w:t>
-      </w:r>
-      <w:proofErr w:type="spellStart"/>
-      <w:proofErr w:type="gramStart"/>
-      <w:r>
-        <w:t>bounding</w:t>
-      </w:r>
-      <w:proofErr w:type="gramEnd"/>
-      <w:r>
-        <w:t>_box</w:t>
-      </w:r>
-      <w:proofErr w:type="spellEnd"/>
-      <w:r>
-        <w:t xml:space="preserve"> ": [</w:t>
-      </w:r>
-      <w:proofErr w:type="spellStart"/>
-      <w:r>
-        <w:t>top_left_lat</w:t>
-      </w:r>
-      <w:proofErr w:type="spellEnd"/>
-      <w:r>
-        <w:t xml:space="preserve">, </w:t>
-      </w:r>
-      <w:proofErr w:type="spellStart"/>
-      <w:r>
-        <w:t>top_left_lon</w:t>
-      </w:r>
-      <w:proofErr w:type="spellEnd"/>
-      <w:r>
-        <w:t xml:space="preserve">, </w:t>
-      </w:r>
-      <w:proofErr w:type="spellStart"/>
-      <w:r>
-        <w:t>bottom_right_lat</w:t>
-      </w:r>
-      <w:proofErr w:type="spellEnd"/>
-      <w:r>
-        <w:t xml:space="preserve">, </w:t>
-      </w:r>
-      <w:proofErr w:type="spellStart"/>
-      <w:r>
-        <w:t>bottom_right_lon</w:t>
-      </w:r>
-      <w:proofErr w:type="spellEnd"/>
+          <w:color w:val="000000" w:themeColor="text1"/>
+        </w:rPr>
+        <w:t>": 17.5</w:t>
+      </w:r>
+    </w:p>
+    <w:p>
+      <w:pPr>
+        <w:bidi w:val="0"/>
+        <w:spacing w:after="0" w:line="240" w:lineRule="auto"/>
+        <w:rPr>
+          <w:rtl/>
+        </w:rPr>
+      </w:pPr>
+      <w:r>
+        <w:t xml:space="preserve">    }</w:t>
+      </w:r>
+    </w:p>
+    <w:p>
+      <w:pPr>
+        <w:bidi w:val="0"/>
+        <w:spacing w:after="0" w:line="240" w:lineRule="auto"/>
+      </w:pPr>
       <w:r>
         <w:t>]</w:t>
       </w:r>
     </w:p>
     <w:p>
       <w:pPr>
-        <w:bidi w:val="0"/>
-        <w:spacing w:after="0" w:line="240" w:lineRule="auto"/>
-        <w:rPr>
-          <w:strike/>
-        </w:rPr>
-      </w:pPr>
-      <w:r>
-        <w:rPr>
-          <w:strike/>
-        </w:rPr>
-        <w:t xml:space="preserve">        "</w:t>
-      </w:r>
-      <w:proofErr w:type="spellStart"/>
-      <w:proofErr w:type="gramStart"/>
-      <w:r>
-        <w:rPr>
-          <w:strike/>
-        </w:rPr>
-        <w:t>confidence</w:t>
-      </w:r>
-      <w:proofErr w:type="gramEnd"/>
-      <w:r>
-        <w:rPr>
-          <w:strike/>
-        </w:rPr>
-        <w:t>_pct</w:t>
-      </w:r>
-      <w:proofErr w:type="spellEnd"/>
-      <w:r>
-        <w:rPr>
-          <w:strike/>
-        </w:rPr>
-        <w:t>": 5</w:t>
-      </w:r>
-      <w:r>
-        <w:rPr>
-          <w:strike/>
-        </w:rPr>
-        <w:t>0.0</w:t>
-      </w:r>
-      <w:r>
-        <w:rPr>
-          <w:strike/>
-        </w:rPr>
-        <w:t>,</w:t>
-      </w:r>
-    </w:p>
-    <w:p>
-      <w:pPr>
-        <w:bidi w:val="0"/>
-        <w:spacing w:after="0" w:line="240" w:lineRule="auto"/>
-      </w:pPr>
-      <w:r>
-        <w:t xml:space="preserve">        "</w:t>
-      </w:r>
-      <w:proofErr w:type="spellStart"/>
-      <w:proofErr w:type="gramStart"/>
-      <w:r>
-        <w:t>required</w:t>
-      </w:r>
-      <w:proofErr w:type="gramEnd"/>
-      <w:r>
-        <w:t>_fov_deg</w:t>
-      </w:r>
-      <w:proofErr w:type="spellEnd"/>
-      <w:r>
-        <w:t>": 18</w:t>
-      </w:r>
-      <w:r>
-        <w:t>.0</w:t>
-      </w:r>
-    </w:p>
-    <w:p>
-      <w:pPr>
-        <w:bidi w:val="0"/>
-        <w:spacing w:after="0" w:line="240" w:lineRule="auto"/>
-      </w:pPr>
-      <w:r>
-        <w:t xml:space="preserve">        </w:t>
-      </w:r>
-      <w:r>
-        <w:rPr>
-          <w:color w:val="EE0000"/>
-        </w:rPr>
-        <w:t>"</w:t>
-      </w:r>
-      <w:proofErr w:type="spellStart"/>
-      <w:proofErr w:type="gramStart"/>
-      <w:r>
-        <w:rPr>
-          <w:color w:val="EE0000"/>
-        </w:rPr>
-        <w:t>current</w:t>
-      </w:r>
-      <w:proofErr w:type="gramEnd"/>
-      <w:r>
-        <w:rPr>
-          <w:color w:val="EE0000"/>
-        </w:rPr>
-        <w:t>_IR_fov</w:t>
-      </w:r>
-      <w:proofErr w:type="spellEnd"/>
-      <w:r>
-        <w:rPr>
-          <w:color w:val="EE0000"/>
-        </w:rPr>
-        <w:t>": 17.5</w:t>
-      </w:r>
-    </w:p>
-    <w:p>
-      <w:pPr>
-        <w:bidi w:val="0"/>
-        <w:spacing w:after="0" w:line="240" w:lineRule="auto"/>
-        <w:rPr>
-          <w:rtl/>
-        </w:rPr>
-      </w:pPr>
-      <w:r>
-        <w:t xml:space="preserve">    }</w:t>
-      </w:r>
-    </w:p>
-    <w:p>
-      <w:pPr>
-        <w:bidi w:val="0"/>
-        <w:spacing w:after="0" w:line="240" w:lineRule="auto"/>
-      </w:pPr>
-      <w:r>
-        <w:t>]</w:t>
-      </w:r>
-    </w:p>
-    <w:p>
-      <w:pPr>
         <w:spacing w:after="0" w:line="240" w:lineRule="auto"/>
         <w:ind w:firstLine="720"/>
         <w:rPr>
-          <w:rFonts w:hint="cs"/>
           <w:rtl/>
         </w:rPr>
       </w:pPr>
@@ -2316,17 +2648,26 @@
     </w:p>
     <w:p>
       <w:pPr>
-        <w:bidi w:val="0"/>
-        <w:spacing w:after="0" w:line="240" w:lineRule="auto"/>
-        <w:contextualSpacing/>
-        <w:rPr>
-          <w:rtl/>
-        </w:rPr>
-      </w:pPr>
-    </w:p>
-    <w:p>
-      <w:pPr>
-        <w:pStyle w:val="a3"/>
+        <w:spacing w:after="0" w:line="240" w:lineRule="auto"/>
+        <w:ind w:firstLine="720"/>
+        <w:rPr>
+          <w:rtl/>
+        </w:rPr>
+      </w:pPr>
+    </w:p>
+    <w:p>
+      <w:pPr>
+        <w:bidi w:val="0"/>
+        <w:spacing w:after="0" w:line="240" w:lineRule="auto"/>
+        <w:contextualSpacing/>
+        <w:rPr>
+          <w:rtl/>
+        </w:rPr>
+      </w:pPr>
+    </w:p>
+    <w:p>
+      <w:pPr>
+        <w:pStyle w:val="ListParagraph"/>
         <w:numPr>
           <w:ilvl w:val="0"/>
           <w:numId w:val="1"/>
@@ -2339,6 +2680,7 @@
           <w:u w:val="single"/>
           <w:rtl/>
         </w:rPr>
+        <w:lastRenderedPageBreak/>
         <w:t>פונק' חקירת נקודה</w:t>
       </w:r>
       <w:r>
@@ -2351,7 +2693,7 @@
     </w:p>
     <w:p>
       <w:pPr>
-        <w:pStyle w:val="a3"/>
+        <w:pStyle w:val="ListParagraph"/>
         <w:numPr>
           <w:ilvl w:val="1"/>
           <w:numId w:val="3"/>
@@ -2383,8 +2725,13 @@
         <w:t xml:space="preserve"> – </w:t>
       </w:r>
       <w:bookmarkStart w:id="1" w:name="_Hlk199401652"/>
-      <w:r>
-        <w:t xml:space="preserve">numpy </w:t>
+      <w:proofErr w:type="spellStart"/>
+      <w:r>
+        <w:t>numpy</w:t>
+      </w:r>
+      <w:proofErr w:type="spellEnd"/>
+      <w:r>
+        <w:t xml:space="preserve"> </w:t>
       </w:r>
       <w:proofErr w:type="spellStart"/>
       <w:r>
@@ -2477,11 +2824,11 @@
       <w:proofErr w:type="spellStart"/>
       <w:proofErr w:type="gramStart"/>
       <w:r>
-        <w:t>altitude_agl</w:t>
-      </w:r>
-      <w:proofErr w:type="gramEnd"/>
-      <w:r>
-        <w:t>_meters</w:t>
+        <w:t>altitude</w:t>
+      </w:r>
+      <w:proofErr w:type="gramEnd"/>
+      <w:r>
+        <w:t>_agl_meters</w:t>
       </w:r>
       <w:proofErr w:type="spellEnd"/>
       <w:r>
@@ -2646,7 +2993,6 @@
         <w:contextualSpacing/>
       </w:pPr>
       <w:r>
-        <w:lastRenderedPageBreak/>
         <w:t xml:space="preserve">        "</w:t>
       </w:r>
       <w:proofErr w:type="spellStart"/>
@@ -2856,6 +3202,73 @@
         <w:contextualSpacing/>
       </w:pPr>
       <w:r>
+        <w:t xml:space="preserve">        </w:t>
+      </w:r>
+      <w:r>
+        <w:t>"</w:t>
+      </w:r>
+      <w:proofErr w:type="spellStart"/>
+      <w:proofErr w:type="gramStart"/>
+      <w:r>
+        <w:t>detected</w:t>
+      </w:r>
+      <w:proofErr w:type="gramEnd"/>
+      <w:r>
+        <w:t>_bounding_box</w:t>
+      </w:r>
+      <w:proofErr w:type="spellEnd"/>
+      <w:r>
+        <w:t xml:space="preserve"> ": [</w:t>
+      </w:r>
+      <w:proofErr w:type="spellStart"/>
+      <w:r>
+        <w:t>top_left_lat</w:t>
+      </w:r>
+      <w:proofErr w:type="spellEnd"/>
+      <w:r>
+        <w:t xml:space="preserve">, </w:t>
+      </w:r>
+      <w:proofErr w:type="spellStart"/>
+      <w:r>
+        <w:t>top_left_lon</w:t>
+      </w:r>
+      <w:proofErr w:type="spellEnd"/>
+      <w:r>
+        <w:t xml:space="preserve">, </w:t>
+      </w:r>
+      <w:proofErr w:type="spellStart"/>
+      <w:r>
+        <w:t>bottom_right_lat</w:t>
+      </w:r>
+      <w:proofErr w:type="spellEnd"/>
+      <w:r>
+        <w:t xml:space="preserve">, </w:t>
+      </w:r>
+      <w:proofErr w:type="spellStart"/>
+      <w:r>
+        <w:t>bottom_right_lon</w:t>
+      </w:r>
+      <w:proofErr w:type="spellEnd"/>
+      <w:r>
+        <w:t>]</w:t>
+      </w:r>
+    </w:p>
+    <w:p>
+      <w:pPr>
+        <w:bidi w:val="0"/>
+        <w:spacing w:after="0" w:line="240" w:lineRule="auto"/>
+        <w:ind w:left="720"/>
+        <w:contextualSpacing/>
+      </w:pPr>
+    </w:p>
+    <w:p>
+      <w:pPr>
+        <w:bidi w:val="0"/>
+        <w:spacing w:after="0" w:line="240" w:lineRule="auto"/>
+        <w:ind w:left="720"/>
+        <w:contextualSpacing/>
+      </w:pPr>
+      <w:r>
         <w:t xml:space="preserve">    },</w:t>
       </w:r>
     </w:p>
@@ -2892,32 +3305,24 @@
     <w:p>
       <w:pPr>
         <w:bidi w:val="0"/>
-        <w:rPr>
-          <w:rtl/>
-        </w:rPr>
-      </w:pPr>
-      <w:r>
-        <w:rPr>
-          <w:rtl/>
-        </w:rPr>
-        <w:br w:type="page"/>
-      </w:r>
-    </w:p>
-    <w:p>
-      <w:pPr>
-        <w:pStyle w:val="a3"/>
+        <w:spacing w:after="0" w:line="240" w:lineRule="auto"/>
+        <w:ind w:left="720"/>
+        <w:contextualSpacing/>
+      </w:pPr>
+    </w:p>
+    <w:p>
+      <w:pPr>
+        <w:pStyle w:val="ListParagraph"/>
         <w:numPr>
           <w:ilvl w:val="1"/>
           <w:numId w:val="3"/>
         </w:numPr>
-        <w:spacing w:after="0" w:line="240" w:lineRule="auto"/>
-      </w:pPr>
-      <w:r>
-        <w:rPr>
-          <w:rFonts w:hint="cs"/>
-          <w:rtl/>
-        </w:rPr>
-        <w:lastRenderedPageBreak/>
+      </w:pPr>
+      <w:r>
+        <w:rPr>
+          <w:rFonts w:hint="cs"/>
+          <w:rtl/>
+        </w:rPr>
         <w:t>פלט:</w:t>
       </w:r>
     </w:p>
@@ -2962,6 +3367,43 @@
       <w:pPr>
         <w:bidi w:val="0"/>
         <w:spacing w:after="0" w:line="240" w:lineRule="auto"/>
+      </w:pPr>
+      <w:r>
+        <w:t xml:space="preserve">        </w:t>
+      </w:r>
+      <w:r>
+        <w:rPr>
+          <w:highlight w:val="yellow"/>
+        </w:rPr>
+        <w:t>"</w:t>
+      </w:r>
+      <w:proofErr w:type="spellStart"/>
+      <w:proofErr w:type="gramStart"/>
+      <w:r>
+        <w:rPr>
+          <w:highlight w:val="yellow"/>
+        </w:rPr>
+        <w:t>fire</w:t>
+      </w:r>
+      <w:proofErr w:type="gramEnd"/>
+      <w:r>
+        <w:rPr>
+          <w:highlight w:val="yellow"/>
+        </w:rPr>
+        <w:t>_existence</w:t>
+      </w:r>
+      <w:proofErr w:type="spellEnd"/>
+      <w:r>
+        <w:rPr>
+          <w:highlight w:val="yellow"/>
+        </w:rPr>
+        <w:t>": 1, # 0 – no fire, 1 - fire</w:t>
+      </w:r>
+    </w:p>
+    <w:p>
+      <w:pPr>
+        <w:bidi w:val="0"/>
+        <w:spacing w:after="0" w:line="240" w:lineRule="auto"/>
         <w:contextualSpacing/>
       </w:pPr>
       <w:r>
@@ -3087,6 +3529,61 @@
         <w:spacing w:after="0" w:line="240" w:lineRule="auto"/>
       </w:pPr>
       <w:r>
+        <w:t xml:space="preserve">        </w:t>
+      </w:r>
+      <w:r>
+        <w:rPr>
+          <w:highlight w:val="yellow"/>
+        </w:rPr>
+        <w:t>"</w:t>
+      </w:r>
+      <w:proofErr w:type="spellStart"/>
+      <w:proofErr w:type="gramStart"/>
+      <w:r>
+        <w:rPr>
+          <w:highlight w:val="yellow"/>
+        </w:rPr>
+        <w:t>fire</w:t>
+      </w:r>
+      <w:proofErr w:type="gramEnd"/>
+      <w:r>
+        <w:rPr>
+          <w:highlight w:val="yellow"/>
+        </w:rPr>
+        <w:t>_existence</w:t>
+      </w:r>
+      <w:proofErr w:type="spellEnd"/>
+      <w:r>
+        <w:rPr>
+          <w:highlight w:val="yellow"/>
+        </w:rPr>
+        <w:t xml:space="preserve">": </w:t>
+      </w:r>
+      <w:r>
+        <w:rPr>
+          <w:highlight w:val="yellow"/>
+        </w:rPr>
+        <w:t>1</w:t>
+      </w:r>
+      <w:r>
+        <w:rPr>
+          <w:highlight w:val="yellow"/>
+        </w:rPr>
+        <w:t>,</w:t>
+      </w:r>
+      <w:r>
+        <w:rPr>
+          <w:highlight w:val="yellow"/>
+        </w:rPr>
+        <w:t xml:space="preserve"> # 0 – no fire, 1 - fire</w:t>
+      </w:r>
+    </w:p>
+    <w:p>
+      <w:pPr>
+        <w:bidi w:val="0"/>
+        <w:spacing w:after="0" w:line="240" w:lineRule="auto"/>
+      </w:pPr>
+      <w:r>
         <w:t xml:space="preserve">        "latitude": 31.0421,</w:t>
       </w:r>
     </w:p>
@@ -3201,6 +3698,9 @@
         <w:bidi w:val="0"/>
         <w:spacing w:after="0" w:line="240" w:lineRule="auto"/>
         <w:contextualSpacing/>
+        <w:rPr>
+          <w:rtl/>
+        </w:rPr>
       </w:pPr>
       <w:r>
         <w:rPr>
@@ -3208,41 +3708,6 @@
           <w:rtl/>
         </w:rPr>
         <w:t xml:space="preserve"> </w:t>
-      </w:r>
-    </w:p>
-    <w:p>
-      <w:pPr>
-        <w:spacing w:after="0" w:line="240" w:lineRule="auto"/>
-        <w:contextualSpacing/>
-        <w:rPr>
-          <w:rtl/>
-        </w:rPr>
-      </w:pPr>
-      <w:r>
-        <w:rPr>
-          <w:rFonts w:hint="cs"/>
-          <w:rtl/>
-        </w:rPr>
-        <w:t xml:space="preserve"> </w:t>
-      </w:r>
-      <w:r>
-        <w:rPr>
-          <w:rtl/>
-        </w:rPr>
-        <w:tab/>
-      </w:r>
-      <w:r>
-        <w:rPr>
-          <w:rtl/>
-        </w:rPr>
-        <w:tab/>
-      </w:r>
-      <w:r>
-        <w:rPr>
-          <w:rFonts w:hint="cs"/>
-          <w:rtl/>
-        </w:rPr>
-        <w:t>רשימה ריקה תוחזר במידה שלא נמצאו נקודות חשודות.</w:t>
       </w:r>
     </w:p>
     <w:sectPr>
@@ -3260,6 +3725,119 @@
 <file path=word/numbering.xml><?xml version="1.0" encoding="utf-8"?>
 <w:numbering xmlns:wpc="http://schemas.microsoft.com/office/word/2010/wordprocessingCanvas" xmlns:cx="http://schemas.microsoft.com/office/drawing/2014/chartex" xmlns:cx1="http://schemas.microsoft.com/office/drawing/2015/9/8/chartex" xmlns:cx2="http://schemas.microsoft.com/office/drawing/2015/10/21/chartex" xmlns:cx3="http://schemas.microsoft.com/office/drawing/2016/5/9/chartex" xmlns:cx4="http://schemas.microsoft.com/office/drawing/2016/5/10/chartex" xmlns:cx5="http://schemas.microsoft.com/office/drawing/2016/5/11/chartex" xmlns:cx6="http://schemas.microsoft.com/office/drawing/2016/5/12/chartex" xmlns:cx7="http://schemas.microsoft.com/office/drawing/2016/5/13/chartex" xmlns:cx8="http://schemas.microsoft.com/office/drawing/2016/5/14/chartex" xmlns:mc="http://schemas.openxmlformats.org/markup-compatibility/2006" xmlns:aink="http://schemas.microsoft.com/office/drawing/2016/ink" xmlns:am3d="http://schemas.microsoft.com/office/drawing/2017/model3d" xmlns:o="urn:schemas-microsoft-com:office:office" xmlns:oel="http://schemas.microsoft.com/office/2019/extlst" xmlns:r="http://schemas.openxmlformats.org/officeDocument/2006/relationships" xmlns:m="http://schemas.openxmlformats.org/officeDocument/2006/math" xmlns:v="urn:schemas-microsoft-com:vml" xmlns:wp14="http://schemas.microsoft.com/office/word/2010/wordprocessingDrawing" xmlns:wp="http://schemas.openxmlformats.org/drawingml/2006/wordprocessingDrawing" xmlns:w10="urn:schemas-microsoft-com:office:word" xmlns:w="http://schemas.openxmlformats.org/wordprocessingml/2006/main" xmlns:w14="http://schemas.microsoft.com/office/word/2010/wordml" xmlns:w15="http://schemas.microsoft.com/office/word/2012/wordml" xmlns:w16cex="http://schemas.microsoft.com/office/word/2018/wordml/cex" xmlns:w16cid="http://schemas.microsoft.com/office/word/2016/wordml/cid" xmlns:w16="http://schemas.microsoft.com/office/word/2018/wordml" xmlns:w16du="http://schemas.microsoft.com/office/word/2023/wordml/word16du" xmlns:w16sdtdh="http://schemas.microsoft.com/office/word/2020/wordml/sdtdatahash" xmlns:w16sdtfl="http://schemas.microsoft.com/office/word/2024/wordml/sdtformatlock" xmlns:w16se="http://schemas.microsoft.com/office/word/2015/wordml/symex" xmlns:wpg="http://schemas.microsoft.com/office/word/2010/wordprocessingGroup" xmlns:wpi="http://schemas.microsoft.com/office/word/2010/wordprocessingInk" xmlns:wne="http://schemas.microsoft.com/office/word/2006/wordml" xmlns:wps="http://schemas.microsoft.com/office/word/2010/wordprocessingShape" mc:Ignorable="w14 w15 w16se w16cid w16 w16cex w16sdtdh w16sdtfl w16du wp14">
   <w:abstractNum w:abstractNumId="0" w15:restartNumberingAfterBreak="0">
+    <w:nsid w:val="05984BBC"/>
+    <w:multiLevelType w:val="hybridMultilevel"/>
+    <w:tmpl w:val="58807948"/>
+    <w:lvl w:ilvl="0" w:tplc="04090001">
+      <w:start w:val="1"/>
+      <w:numFmt w:val="bullet"/>
+      <w:lvlText w:val=""/>
+      <w:lvlJc w:val="left"/>
+      <w:pPr>
+        <w:ind w:left="2421" w:hanging="360"/>
+      </w:pPr>
+      <w:rPr>
+        <w:rFonts w:ascii="Symbol" w:hAnsi="Symbol" w:hint="default"/>
+      </w:rPr>
+    </w:lvl>
+    <w:lvl w:ilvl="1" w:tplc="04090003" w:tentative="1">
+      <w:start w:val="1"/>
+      <w:numFmt w:val="bullet"/>
+      <w:lvlText w:val="o"/>
+      <w:lvlJc w:val="left"/>
+      <w:pPr>
+        <w:ind w:left="3141" w:hanging="360"/>
+      </w:pPr>
+      <w:rPr>
+        <w:rFonts w:ascii="Courier New" w:hAnsi="Courier New" w:cs="Courier New" w:hint="default"/>
+      </w:rPr>
+    </w:lvl>
+    <w:lvl w:ilvl="2" w:tplc="04090005" w:tentative="1">
+      <w:start w:val="1"/>
+      <w:numFmt w:val="bullet"/>
+      <w:lvlText w:val=""/>
+      <w:lvlJc w:val="left"/>
+      <w:pPr>
+        <w:ind w:left="3861" w:hanging="360"/>
+      </w:pPr>
+      <w:rPr>
+        <w:rFonts w:ascii="Wingdings" w:hAnsi="Wingdings" w:hint="default"/>
+      </w:rPr>
+    </w:lvl>
+    <w:lvl w:ilvl="3" w:tplc="04090001" w:tentative="1">
+      <w:start w:val="1"/>
+      <w:numFmt w:val="bullet"/>
+      <w:lvlText w:val=""/>
+      <w:lvlJc w:val="left"/>
+      <w:pPr>
+        <w:ind w:left="4581" w:hanging="360"/>
+      </w:pPr>
+      <w:rPr>
+        <w:rFonts w:ascii="Symbol" w:hAnsi="Symbol" w:hint="default"/>
+      </w:rPr>
+    </w:lvl>
+    <w:lvl w:ilvl="4" w:tplc="04090003" w:tentative="1">
+      <w:start w:val="1"/>
+      <w:numFmt w:val="bullet"/>
+      <w:lvlText w:val="o"/>
+      <w:lvlJc w:val="left"/>
+      <w:pPr>
+        <w:ind w:left="5301" w:hanging="360"/>
+      </w:pPr>
+      <w:rPr>
+        <w:rFonts w:ascii="Courier New" w:hAnsi="Courier New" w:cs="Courier New" w:hint="default"/>
+      </w:rPr>
+    </w:lvl>
+    <w:lvl w:ilvl="5" w:tplc="04090005" w:tentative="1">
+      <w:start w:val="1"/>
+      <w:numFmt w:val="bullet"/>
+      <w:lvlText w:val=""/>
+      <w:lvlJc w:val="left"/>
+      <w:pPr>
+        <w:ind w:left="6021" w:hanging="360"/>
+      </w:pPr>
+      <w:rPr>
+        <w:rFonts w:ascii="Wingdings" w:hAnsi="Wingdings" w:hint="default"/>
+      </w:rPr>
+    </w:lvl>
+    <w:lvl w:ilvl="6" w:tplc="04090001" w:tentative="1">
+      <w:start w:val="1"/>
+      <w:numFmt w:val="bullet"/>
+      <w:lvlText w:val=""/>
+      <w:lvlJc w:val="left"/>
+      <w:pPr>
+        <w:ind w:left="6741" w:hanging="360"/>
+      </w:pPr>
+      <w:rPr>
+        <w:rFonts w:ascii="Symbol" w:hAnsi="Symbol" w:hint="default"/>
+      </w:rPr>
+    </w:lvl>
+    <w:lvl w:ilvl="7" w:tplc="04090003" w:tentative="1">
+      <w:start w:val="1"/>
+      <w:numFmt w:val="bullet"/>
+      <w:lvlText w:val="o"/>
+      <w:lvlJc w:val="left"/>
+      <w:pPr>
+        <w:ind w:left="7461" w:hanging="360"/>
+      </w:pPr>
+      <w:rPr>
+        <w:rFonts w:ascii="Courier New" w:hAnsi="Courier New" w:cs="Courier New" w:hint="default"/>
+      </w:rPr>
+    </w:lvl>
+    <w:lvl w:ilvl="8" w:tplc="04090005" w:tentative="1">
+      <w:start w:val="1"/>
+      <w:numFmt w:val="bullet"/>
+      <w:lvlText w:val=""/>
+      <w:lvlJc w:val="left"/>
+      <w:pPr>
+        <w:ind w:left="8181" w:hanging="360"/>
+      </w:pPr>
+      <w:rPr>
+        <w:rFonts w:ascii="Wingdings" w:hAnsi="Wingdings" w:hint="default"/>
+      </w:rPr>
+    </w:lvl>
+  </w:abstractNum>
+  <w:abstractNum w:abstractNumId="1" w15:restartNumberingAfterBreak="0">
     <w:nsid w:val="15BF6A04"/>
     <w:multiLevelType w:val="multilevel"/>
     <w:tmpl w:val="CAC21AEA"/>
@@ -3270,9 +3848,9 @@
       <w:lvlJc w:val="left"/>
       <w:pPr>
         <w:tabs>
-          <w:tab w:val="num" w:pos="720"/>
+          <w:tab w:val="num" w:pos="2061"/>
         </w:tabs>
-        <w:ind w:left="720" w:hanging="360"/>
+        <w:ind w:left="2061" w:hanging="360"/>
       </w:pPr>
       <w:rPr>
         <w:rFonts w:ascii="Symbol" w:hAnsi="Symbol" w:hint="default"/>
@@ -3286,9 +3864,9 @@
       <w:lvlJc w:val="left"/>
       <w:pPr>
         <w:tabs>
-          <w:tab w:val="num" w:pos="1440"/>
+          <w:tab w:val="num" w:pos="2923"/>
         </w:tabs>
-        <w:ind w:left="1440" w:hanging="360"/>
+        <w:ind w:left="2923" w:hanging="360"/>
       </w:pPr>
       <w:rPr>
         <w:rFonts w:ascii="Courier New" w:hAnsi="Courier New" w:hint="default"/>
@@ -3302,25 +3880,25 @@
       <w:lvlJc w:val="left"/>
       <w:pPr>
         <w:tabs>
-          <w:tab w:val="num" w:pos="2160"/>
+          <w:tab w:val="num" w:pos="3643"/>
         </w:tabs>
-        <w:ind w:left="2160" w:hanging="360"/>
+        <w:ind w:left="3643" w:hanging="360"/>
       </w:pPr>
       <w:rPr>
         <w:rFonts w:ascii="Wingdings" w:hAnsi="Wingdings" w:hint="default"/>
         <w:sz w:val="20"/>
       </w:rPr>
     </w:lvl>
-    <w:lvl w:ilvl="3" w:tentative="1">
+    <w:lvl w:ilvl="3">
       <w:start w:val="1"/>
       <w:numFmt w:val="bullet"/>
       <w:lvlText w:val=""/>
       <w:lvlJc w:val="left"/>
       <w:pPr>
         <w:tabs>
-          <w:tab w:val="num" w:pos="2880"/>
+          <w:tab w:val="num" w:pos="4363"/>
         </w:tabs>
-        <w:ind w:left="2880" w:hanging="360"/>
+        <w:ind w:left="4363" w:hanging="360"/>
       </w:pPr>
       <w:rPr>
         <w:rFonts w:ascii="Wingdings" w:hAnsi="Wingdings" w:hint="default"/>
@@ -3334,9 +3912,9 @@
       <w:lvlJc w:val="left"/>
       <w:pPr>
         <w:tabs>
-          <w:tab w:val="num" w:pos="3600"/>
+          <w:tab w:val="num" w:pos="5083"/>
         </w:tabs>
-        <w:ind w:left="3600" w:hanging="360"/>
+        <w:ind w:left="5083" w:hanging="360"/>
       </w:pPr>
       <w:rPr>
         <w:rFonts w:ascii="Wingdings" w:hAnsi="Wingdings" w:hint="default"/>
@@ -3350,9 +3928,9 @@
       <w:lvlJc w:val="left"/>
       <w:pPr>
         <w:tabs>
-          <w:tab w:val="num" w:pos="4320"/>
+          <w:tab w:val="num" w:pos="5803"/>
         </w:tabs>
-        <w:ind w:left="4320" w:hanging="360"/>
+        <w:ind w:left="5803" w:hanging="360"/>
       </w:pPr>
       <w:rPr>
         <w:rFonts w:ascii="Wingdings" w:hAnsi="Wingdings" w:hint="default"/>
@@ -3366,9 +3944,9 @@
       <w:lvlJc w:val="left"/>
       <w:pPr>
         <w:tabs>
-          <w:tab w:val="num" w:pos="5040"/>
+          <w:tab w:val="num" w:pos="6523"/>
         </w:tabs>
-        <w:ind w:left="5040" w:hanging="360"/>
+        <w:ind w:left="6523" w:hanging="360"/>
       </w:pPr>
       <w:rPr>
         <w:rFonts w:ascii="Wingdings" w:hAnsi="Wingdings" w:hint="default"/>
@@ -3382,9 +3960,9 @@
       <w:lvlJc w:val="left"/>
       <w:pPr>
         <w:tabs>
-          <w:tab w:val="num" w:pos="5760"/>
+          <w:tab w:val="num" w:pos="7243"/>
         </w:tabs>
-        <w:ind w:left="5760" w:hanging="360"/>
+        <w:ind w:left="7243" w:hanging="360"/>
       </w:pPr>
       <w:rPr>
         <w:rFonts w:ascii="Wingdings" w:hAnsi="Wingdings" w:hint="default"/>
@@ -3398,9 +3976,9 @@
       <w:lvlJc w:val="left"/>
       <w:pPr>
         <w:tabs>
-          <w:tab w:val="num" w:pos="6480"/>
+          <w:tab w:val="num" w:pos="7963"/>
         </w:tabs>
-        <w:ind w:left="6480" w:hanging="360"/>
+        <w:ind w:left="7963" w:hanging="360"/>
       </w:pPr>
       <w:rPr>
         <w:rFonts w:ascii="Wingdings" w:hAnsi="Wingdings" w:hint="default"/>
@@ -3408,7 +3986,120 @@
       </w:rPr>
     </w:lvl>
   </w:abstractNum>
-  <w:abstractNum w:abstractNumId="1" w15:restartNumberingAfterBreak="0">
+  <w:abstractNum w:abstractNumId="2" w15:restartNumberingAfterBreak="0">
+    <w:nsid w:val="3D9A03D8"/>
+    <w:multiLevelType w:val="hybridMultilevel"/>
+    <w:tmpl w:val="E2E874D2"/>
+    <w:lvl w:ilvl="0" w:tplc="04090001">
+      <w:start w:val="1"/>
+      <w:numFmt w:val="bullet"/>
+      <w:lvlText w:val=""/>
+      <w:lvlJc w:val="left"/>
+      <w:pPr>
+        <w:ind w:left="1211" w:hanging="360"/>
+      </w:pPr>
+      <w:rPr>
+        <w:rFonts w:ascii="Symbol" w:hAnsi="Symbol" w:hint="default"/>
+      </w:rPr>
+    </w:lvl>
+    <w:lvl w:ilvl="1" w:tplc="FFFFFFFF" w:tentative="1">
+      <w:start w:val="1"/>
+      <w:numFmt w:val="bullet"/>
+      <w:lvlText w:val="o"/>
+      <w:lvlJc w:val="left"/>
+      <w:pPr>
+        <w:ind w:left="1931" w:hanging="360"/>
+      </w:pPr>
+      <w:rPr>
+        <w:rFonts w:ascii="Courier New" w:hAnsi="Courier New" w:cs="Courier New" w:hint="default"/>
+      </w:rPr>
+    </w:lvl>
+    <w:lvl w:ilvl="2" w:tplc="FFFFFFFF" w:tentative="1">
+      <w:start w:val="1"/>
+      <w:numFmt w:val="bullet"/>
+      <w:lvlText w:val=""/>
+      <w:lvlJc w:val="left"/>
+      <w:pPr>
+        <w:ind w:left="2651" w:hanging="360"/>
+      </w:pPr>
+      <w:rPr>
+        <w:rFonts w:ascii="Wingdings" w:hAnsi="Wingdings" w:hint="default"/>
+      </w:rPr>
+    </w:lvl>
+    <w:lvl w:ilvl="3" w:tplc="FFFFFFFF" w:tentative="1">
+      <w:start w:val="1"/>
+      <w:numFmt w:val="bullet"/>
+      <w:lvlText w:val=""/>
+      <w:lvlJc w:val="left"/>
+      <w:pPr>
+        <w:ind w:left="3371" w:hanging="360"/>
+      </w:pPr>
+      <w:rPr>
+        <w:rFonts w:ascii="Symbol" w:hAnsi="Symbol" w:hint="default"/>
+      </w:rPr>
+    </w:lvl>
+    <w:lvl w:ilvl="4" w:tplc="FFFFFFFF" w:tentative="1">
+      <w:start w:val="1"/>
+      <w:numFmt w:val="bullet"/>
+      <w:lvlText w:val="o"/>
+      <w:lvlJc w:val="left"/>
+      <w:pPr>
+        <w:ind w:left="4091" w:hanging="360"/>
+      </w:pPr>
+      <w:rPr>
+        <w:rFonts w:ascii="Courier New" w:hAnsi="Courier New" w:cs="Courier New" w:hint="default"/>
+      </w:rPr>
+    </w:lvl>
+    <w:lvl w:ilvl="5" w:tplc="FFFFFFFF" w:tentative="1">
+      <w:start w:val="1"/>
+      <w:numFmt w:val="bullet"/>
+      <w:lvlText w:val=""/>
+      <w:lvlJc w:val="left"/>
+      <w:pPr>
+        <w:ind w:left="4811" w:hanging="360"/>
+      </w:pPr>
+      <w:rPr>
+        <w:rFonts w:ascii="Wingdings" w:hAnsi="Wingdings" w:hint="default"/>
+      </w:rPr>
+    </w:lvl>
+    <w:lvl w:ilvl="6" w:tplc="FFFFFFFF" w:tentative="1">
+      <w:start w:val="1"/>
+      <w:numFmt w:val="bullet"/>
+      <w:lvlText w:val=""/>
+      <w:lvlJc w:val="left"/>
+      <w:pPr>
+        <w:ind w:left="5531" w:hanging="360"/>
+      </w:pPr>
+      <w:rPr>
+        <w:rFonts w:ascii="Symbol" w:hAnsi="Symbol" w:hint="default"/>
+      </w:rPr>
+    </w:lvl>
+    <w:lvl w:ilvl="7" w:tplc="FFFFFFFF" w:tentative="1">
+      <w:start w:val="1"/>
+      <w:numFmt w:val="bullet"/>
+      <w:lvlText w:val="o"/>
+      <w:lvlJc w:val="left"/>
+      <w:pPr>
+        <w:ind w:left="6251" w:hanging="360"/>
+      </w:pPr>
+      <w:rPr>
+        <w:rFonts w:ascii="Courier New" w:hAnsi="Courier New" w:cs="Courier New" w:hint="default"/>
+      </w:rPr>
+    </w:lvl>
+    <w:lvl w:ilvl="8" w:tplc="FFFFFFFF" w:tentative="1">
+      <w:start w:val="1"/>
+      <w:numFmt w:val="bullet"/>
+      <w:lvlText w:val=""/>
+      <w:lvlJc w:val="left"/>
+      <w:pPr>
+        <w:ind w:left="6971" w:hanging="360"/>
+      </w:pPr>
+      <w:rPr>
+        <w:rFonts w:ascii="Wingdings" w:hAnsi="Wingdings" w:hint="default"/>
+      </w:rPr>
+    </w:lvl>
+  </w:abstractNum>
+  <w:abstractNum w:abstractNumId="3" w15:restartNumberingAfterBreak="0">
     <w:nsid w:val="5576593C"/>
     <w:multiLevelType w:val="hybridMultilevel"/>
     <w:tmpl w:val="1850FE2A"/>
@@ -3494,10 +4185,10 @@
       </w:pPr>
     </w:lvl>
   </w:abstractNum>
-  <w:abstractNum w:abstractNumId="2" w15:restartNumberingAfterBreak="0">
+  <w:abstractNum w:abstractNumId="4" w15:restartNumberingAfterBreak="0">
     <w:nsid w:val="5AF64D27"/>
     <w:multiLevelType w:val="hybridMultilevel"/>
-    <w:tmpl w:val="D1600B40"/>
+    <w:tmpl w:val="070EF818"/>
     <w:lvl w:ilvl="0" w:tplc="0409000F">
       <w:start w:val="1"/>
       <w:numFmt w:val="decimal"/>
@@ -3519,23 +4210,28 @@
         <w:ind w:left="1440" w:hanging="360"/>
       </w:pPr>
     </w:lvl>
-    <w:lvl w:ilvl="2" w:tplc="04090011">
-      <w:start w:val="1"/>
-      <w:numFmt w:val="decimal"/>
-      <w:lvlText w:val="%3)"/>
+    <w:lvl w:ilvl="2" w:tplc="04090001">
+      <w:start w:val="1"/>
+      <w:numFmt w:val="bullet"/>
+      <w:lvlText w:val=""/>
       <w:lvlJc w:val="left"/>
       <w:pPr>
-        <w:ind w:left="2160" w:hanging="180"/>
-      </w:pPr>
-    </w:lvl>
-    <w:lvl w:ilvl="3" w:tplc="0409000F" w:tentative="1">
-      <w:start w:val="1"/>
-      <w:numFmt w:val="decimal"/>
-      <w:lvlText w:val="%4."/>
+        <w:ind w:left="1920" w:hanging="360"/>
+      </w:pPr>
+      <w:rPr>
+        <w:rFonts w:ascii="Symbol" w:hAnsi="Symbol" w:hint="default"/>
+      </w:rPr>
+    </w:lvl>
+    <w:lvl w:ilvl="3" w:tplc="8F1C9E8A">
+      <w:numFmt w:val="bullet"/>
+      <w:lvlText w:val="-"/>
       <w:lvlJc w:val="left"/>
       <w:pPr>
         <w:ind w:left="2880" w:hanging="360"/>
       </w:pPr>
+      <w:rPr>
+        <w:rFonts w:ascii="Arial" w:eastAsiaTheme="minorHAnsi" w:hAnsi="Arial" w:cs="Arial" w:hint="default"/>
+      </w:rPr>
     </w:lvl>
     <w:lvl w:ilvl="4" w:tplc="04090019" w:tentative="1">
       <w:start w:val="1"/>
@@ -3583,7 +4279,7 @@
       </w:pPr>
     </w:lvl>
   </w:abstractNum>
-  <w:abstractNum w:abstractNumId="3" w15:restartNumberingAfterBreak="0">
+  <w:abstractNum w:abstractNumId="5" w15:restartNumberingAfterBreak="0">
     <w:nsid w:val="7D1848B1"/>
     <w:multiLevelType w:val="hybridMultilevel"/>
     <w:tmpl w:val="35A8C1BE"/>
@@ -3673,16 +4369,22 @@
     </w:lvl>
   </w:abstractNum>
   <w:num w:numId="1" w16cid:durableId="1401516318">
-    <w:abstractNumId w:val="2"/>
+    <w:abstractNumId w:val="4"/>
   </w:num>
   <w:num w:numId="2" w16cid:durableId="961569277">
+    <w:abstractNumId w:val="3"/>
+  </w:num>
+  <w:num w:numId="3" w16cid:durableId="1383284480">
+    <w:abstractNumId w:val="5"/>
+  </w:num>
+  <w:num w:numId="4" w16cid:durableId="1965888922">
     <w:abstractNumId w:val="1"/>
   </w:num>
-  <w:num w:numId="3" w16cid:durableId="1383284480">
-    <w:abstractNumId w:val="3"/>
+  <w:num w:numId="5" w16cid:durableId="1666516498">
+    <w:abstractNumId w:val="0"/>
   </w:num>
-  <w:num w:numId="4" w16cid:durableId="1965888922">
-    <w:abstractNumId w:val="0"/>
+  <w:num w:numId="6" w16cid:durableId="777026841">
+    <w:abstractNumId w:val="2"/>
   </w:num>
 </w:numbering>
 </file>
@@ -4082,19 +4784,20 @@
     <w:lsdException w:name="Unresolved Mention" w:semiHidden="1" w:unhideWhenUsed="1"/>
     <w:lsdException w:name="Smart Link" w:semiHidden="1" w:unhideWhenUsed="1"/>
   </w:latentStyles>
-  <w:style w:type="paragraph" w:default="1" w:styleId="a">
+  <w:style w:type="paragraph" w:default="1" w:styleId="Normal">
     <w:name w:val="Normal"/>
     <w:qFormat/>
     <w:pPr>
       <w:bidi/>
     </w:pPr>
   </w:style>
-  <w:style w:type="character" w:default="1" w:styleId="a0">
+  <w:style w:type="character" w:default="1" w:styleId="DefaultParagraphFont">
     <w:name w:val="Default Paragraph Font"/>
     <w:uiPriority w:val="1"/>
+    <w:semiHidden/>
     <w:unhideWhenUsed/>
   </w:style>
-  <w:style w:type="table" w:default="1" w:styleId="a1">
+  <w:style w:type="table" w:default="1" w:styleId="TableNormal">
     <w:name w:val="Normal Table"/>
     <w:uiPriority w:val="99"/>
     <w:semiHidden/>
@@ -4109,15 +4812,15 @@
       </w:tblCellMar>
     </w:tblPr>
   </w:style>
-  <w:style w:type="numbering" w:default="1" w:styleId="a2">
+  <w:style w:type="numbering" w:default="1" w:styleId="NoList">
     <w:name w:val="No List"/>
     <w:uiPriority w:val="99"/>
     <w:semiHidden/>
     <w:unhideWhenUsed/>
   </w:style>
-  <w:style w:type="paragraph" w:styleId="a3">
+  <w:style w:type="paragraph" w:styleId="ListParagraph">
     <w:name w:val="List Paragraph"/>
-    <w:basedOn w:val="a"/>
+    <w:basedOn w:val="Normal"/>
     <w:uiPriority w:val="34"/>
     <w:qFormat/>
     <w:rsid w:val="0018517F"/>

</xml_diff>

<commit_message>
Update API geo2pixel, ICD and Debug - updated api document according to new geo2pixel api - pitch_deg to elevation_deg in api - new outputs and inputs for each class in the api
- Updated DetectorClient class

-Adding condition to warmup to bypass the server

- adding additional parameter valid_scan to phase2 output

- updated avg confidence calc of phase 2

- fixing x,y input order bug (accidentally switched)
</commit_message>
<xml_diff>
--- a/Documents/ממשק בין אפליקציית מבת והטכניון.docx
+++ b/Documents/ממשק בין אפליקציית מבת והטכניון.docx
@@ -574,17 +574,12 @@
         <w:t xml:space="preserve">detector = </w:t>
       </w:r>
       <w:proofErr w:type="spellStart"/>
-      <w:proofErr w:type="gramStart"/>
       <w:r>
         <w:t>ScanManager</w:t>
       </w:r>
       <w:proofErr w:type="spellEnd"/>
       <w:r>
-        <w:t>(</w:t>
-      </w:r>
-      <w:proofErr w:type="gramEnd"/>
-      <w:r>
-        <w:t>)</w:t>
+        <w:t>()</w:t>
       </w:r>
     </w:p>
     <w:p>
@@ -622,12 +617,10 @@
         <w:t xml:space="preserve">phase0(frame: </w:t>
       </w:r>
       <w:proofErr w:type="spellStart"/>
-      <w:proofErr w:type="gramStart"/>
       <w:r>
         <w:t>np.ndarray</w:t>
       </w:r>
       <w:proofErr w:type="spellEnd"/>
-      <w:proofErr w:type="gramEnd"/>
       <w:r>
         <w:t xml:space="preserve">, metadata: </w:t>
       </w:r>
@@ -681,12 +674,10 @@
         <w:t xml:space="preserve">phase1(frame: </w:t>
       </w:r>
       <w:proofErr w:type="spellStart"/>
-      <w:proofErr w:type="gramStart"/>
       <w:r>
         <w:t>np.ndarray</w:t>
       </w:r>
       <w:proofErr w:type="spellEnd"/>
-      <w:proofErr w:type="gramEnd"/>
       <w:r>
         <w:t xml:space="preserve">, metadata: </w:t>
       </w:r>
@@ -793,12 +784,10 @@
         <w:t xml:space="preserve">phase2(frame: </w:t>
       </w:r>
       <w:proofErr w:type="spellStart"/>
-      <w:proofErr w:type="gramStart"/>
       <w:r>
         <w:t>np.ndarray</w:t>
       </w:r>
       <w:proofErr w:type="spellEnd"/>
-      <w:proofErr w:type="gramEnd"/>
       <w:r>
         <w:t xml:space="preserve">, metadata: </w:t>
       </w:r>
@@ -884,18 +873,10 @@
       </w:r>
       <w:proofErr w:type="spellStart"/>
       <w:r>
-        <w:t>wildfire_</w:t>
-      </w:r>
-      <w:proofErr w:type="gramStart"/>
-      <w:r>
-        <w:t>detector</w:t>
-      </w:r>
-      <w:r>
-        <w:t>.function</w:t>
-      </w:r>
-      <w:proofErr w:type="gramEnd"/>
-      <w:r>
-        <w:t>_class</w:t>
+        <w:t>wildfire_detector</w:t>
+      </w:r>
+      <w:r>
+        <w:t>.function_class</w:t>
       </w:r>
       <w:proofErr w:type="spellEnd"/>
       <w:r>
@@ -943,7 +924,6 @@
         <w:t>="</w:t>
       </w:r>
       <w:proofErr w:type="spellStart"/>
-      <w:proofErr w:type="gramStart"/>
       <w:r>
         <w:t>config.yaml</w:t>
       </w:r>
@@ -952,11 +932,7 @@
         <w:t>")</w:t>
       </w:r>
       <w:r>
-        <w:t xml:space="preserve">  #</w:t>
-      </w:r>
-      <w:proofErr w:type="gramEnd"/>
-      <w:r>
-        <w:t xml:space="preserve"> </w:t>
+        <w:t xml:space="preserve">  # </w:t>
       </w:r>
       <w:proofErr w:type="spellStart"/>
       <w:r>
@@ -980,13 +956,8 @@
         <w:bidi w:val="0"/>
         <w:ind w:left="0"/>
       </w:pPr>
-      <w:proofErr w:type="gramStart"/>
-      <w:r>
-        <w:t>detector.phase</w:t>
-      </w:r>
-      <w:proofErr w:type="gramEnd"/>
-      <w:r>
-        <w:t>0(frame, metadata</w:t>
+      <w:r>
+        <w:t>detector.phase0(frame, metadata</w:t>
       </w:r>
       <w:r>
         <w:t>)</w:t>
@@ -1005,15 +976,7 @@
         <w:t>_phase1</w:t>
       </w:r>
       <w:r>
-        <w:t xml:space="preserve"> = </w:t>
-      </w:r>
-      <w:proofErr w:type="gramStart"/>
-      <w:r>
-        <w:t>detector.phase</w:t>
-      </w:r>
-      <w:proofErr w:type="gramEnd"/>
-      <w:r>
-        <w:t>1(frame, metadata)</w:t>
+        <w:t xml:space="preserve"> = detector.phase1(frame, metadata)</w:t>
       </w:r>
     </w:p>
     <w:p>
@@ -1029,15 +992,7 @@
         <w:t>_phase2</w:t>
       </w:r>
       <w:r>
-        <w:t xml:space="preserve"> = </w:t>
-      </w:r>
-      <w:proofErr w:type="gramStart"/>
-      <w:r>
-        <w:t>detector.phase</w:t>
-      </w:r>
-      <w:proofErr w:type="gramEnd"/>
-      <w:r>
-        <w:t>2(frame, metadata)</w:t>
+        <w:t xml:space="preserve"> = detector.phase2(frame, metadata)</w:t>
       </w:r>
     </w:p>
     <w:p>
@@ -1632,13 +1587,8 @@
       <w:r>
         <w:t>=</w:t>
       </w:r>
-      <w:proofErr w:type="gramStart"/>
-      <w:r>
-        <w:t>np.uint</w:t>
-      </w:r>
-      <w:proofErr w:type="gramEnd"/>
-      <w:r>
-        <w:t>8</w:t>
+      <w:r>
+        <w:t>np.uint8</w:t>
       </w:r>
     </w:p>
     <w:p>
@@ -1698,11 +1648,9 @@
         <w:t>uav</w:t>
       </w:r>
       <w:proofErr w:type="spellEnd"/>
-      <w:proofErr w:type="gramStart"/>
       <w:r>
         <w:t>": {</w:t>
       </w:r>
-      <w:proofErr w:type="gramEnd"/>
     </w:p>
     <w:p>
       <w:pPr>
@@ -1715,13 +1663,8 @@
         <w:t xml:space="preserve">        "</w:t>
       </w:r>
       <w:proofErr w:type="spellStart"/>
-      <w:proofErr w:type="gramStart"/>
-      <w:r>
-        <w:t>altitude</w:t>
-      </w:r>
-      <w:proofErr w:type="gramEnd"/>
-      <w:r>
-        <w:t>_</w:t>
+      <w:r>
+        <w:t>altitude_</w:t>
       </w:r>
       <w:r>
         <w:t>agl_</w:t>
@@ -1745,17 +1688,103 @@
         <w:t xml:space="preserve">        "</w:t>
       </w:r>
       <w:proofErr w:type="spellStart"/>
-      <w:proofErr w:type="gramStart"/>
-      <w:r>
-        <w:t>roll</w:t>
-      </w:r>
-      <w:proofErr w:type="gramEnd"/>
-      <w:r>
+      <w:r>
+        <w:t>roll_deg</w:t>
+      </w:r>
+      <w:proofErr w:type="spellEnd"/>
+      <w:r>
+        <w:t>": 0.5,</w:t>
+      </w:r>
+    </w:p>
+    <w:p>
+      <w:pPr>
+        <w:bidi w:val="0"/>
+        <w:spacing w:after="0" w:line="240" w:lineRule="auto"/>
+        <w:ind w:left="720"/>
+        <w:contextualSpacing/>
+      </w:pPr>
+      <w:r>
+        <w:t xml:space="preserve">        "</w:t>
+      </w:r>
+      <w:proofErr w:type="spellStart"/>
+      <w:r>
+        <w:t>pitch_deg</w:t>
+      </w:r>
+      <w:proofErr w:type="spellEnd"/>
+      <w:r>
+        <w:t>": -1.2,</w:t>
+      </w:r>
+    </w:p>
+    <w:p>
+      <w:pPr>
+        <w:bidi w:val="0"/>
+        <w:spacing w:after="0" w:line="240" w:lineRule="auto"/>
+        <w:ind w:left="720"/>
+        <w:contextualSpacing/>
+      </w:pPr>
+      <w:r>
+        <w:t xml:space="preserve">        "</w:t>
+      </w:r>
+      <w:proofErr w:type="spellStart"/>
+      <w:r>
+        <w:t>yaw_deg</w:t>
+      </w:r>
+      <w:proofErr w:type="spellEnd"/>
+      <w:r>
+        <w:t>": 45.0,</w:t>
+      </w:r>
+    </w:p>
+    <w:p>
+      <w:pPr>
+        <w:bidi w:val="0"/>
+        <w:spacing w:after="0" w:line="240" w:lineRule="auto"/>
+        <w:ind w:left="720"/>
+        <w:contextualSpacing/>
+        <w:rPr>
+          <w:rtl/>
+        </w:rPr>
+      </w:pPr>
+      <w:r>
+        <w:t xml:space="preserve">    },</w:t>
+      </w:r>
+    </w:p>
+    <w:p>
+      <w:pPr>
+        <w:bidi w:val="0"/>
+        <w:spacing w:after="0" w:line="240" w:lineRule="auto"/>
+        <w:ind w:left="720"/>
+        <w:contextualSpacing/>
+      </w:pPr>
+      <w:r>
+        <w:t xml:space="preserve">    "payload": {</w:t>
+      </w:r>
+    </w:p>
+    <w:p>
+      <w:pPr>
+        <w:bidi w:val="0"/>
+        <w:spacing w:after="0" w:line="240" w:lineRule="auto"/>
+        <w:ind w:left="720"/>
+        <w:contextualSpacing/>
+      </w:pPr>
+      <w:r>
+        <w:t xml:space="preserve">        "</w:t>
+      </w:r>
+      <w:proofErr w:type="spellStart"/>
+      <w:r>
+        <w:rPr>
+          <w:highlight w:val="yellow"/>
+        </w:rPr>
+        <w:t>elevation</w:t>
+      </w:r>
+      <w:r>
+        <w:rPr>
+          <w:highlight w:val="yellow"/>
+        </w:rPr>
         <w:t>_deg</w:t>
       </w:r>
       <w:proofErr w:type="spellEnd"/>
       <w:r>
-        <w:t>": 0.5,</w:t>
+        <w:t xml:space="preserve"> ": -12.0,</w:t>
       </w:r>
     </w:p>
     <w:p>
@@ -1769,17 +1798,12 @@
         <w:t xml:space="preserve">        "</w:t>
       </w:r>
       <w:proofErr w:type="spellStart"/>
-      <w:proofErr w:type="gramStart"/>
-      <w:r>
-        <w:t>pitch</w:t>
-      </w:r>
-      <w:proofErr w:type="gramEnd"/>
-      <w:r>
-        <w:t>_deg</w:t>
-      </w:r>
-      <w:proofErr w:type="spellEnd"/>
-      <w:r>
-        <w:t>": -1.2,</w:t>
+      <w:r>
+        <w:t>azimuth_deg</w:t>
+      </w:r>
+      <w:proofErr w:type="spellEnd"/>
+      <w:r>
+        <w:t xml:space="preserve"> ": 128.0,</w:t>
       </w:r>
     </w:p>
     <w:p>
@@ -1793,17 +1817,12 @@
         <w:t xml:space="preserve">        "</w:t>
       </w:r>
       <w:proofErr w:type="spellStart"/>
-      <w:proofErr w:type="gramStart"/>
-      <w:r>
-        <w:t>yaw</w:t>
-      </w:r>
-      <w:proofErr w:type="gramEnd"/>
-      <w:r>
-        <w:t>_deg</w:t>
-      </w:r>
-      <w:proofErr w:type="spellEnd"/>
-      <w:r>
-        <w:t>": 45.0,</w:t>
+      <w:r>
+        <w:t>field_of_view_deg</w:t>
+      </w:r>
+      <w:proofErr w:type="spellEnd"/>
+      <w:r>
+        <w:t xml:space="preserve"> ": 18.0,</w:t>
       </w:r>
     </w:p>
     <w:p>
@@ -1812,6 +1831,25 @@
         <w:spacing w:after="0" w:line="240" w:lineRule="auto"/>
         <w:ind w:left="720"/>
         <w:contextualSpacing/>
+      </w:pPr>
+      <w:r>
+        <w:t xml:space="preserve">        "</w:t>
+      </w:r>
+      <w:proofErr w:type="spellStart"/>
+      <w:r>
+        <w:t>resolution_px</w:t>
+      </w:r>
+      <w:proofErr w:type="spellEnd"/>
+      <w:r>
+        <w:t>": [1280, 720],</w:t>
+      </w:r>
+    </w:p>
+    <w:p>
+      <w:pPr>
+        <w:bidi w:val="0"/>
+        <w:spacing w:after="0" w:line="240" w:lineRule="auto"/>
+        <w:ind w:left="720"/>
+        <w:contextualSpacing/>
         <w:rPr>
           <w:rtl/>
         </w:rPr>
@@ -1828,13 +1866,159 @@
         <w:contextualSpacing/>
       </w:pPr>
       <w:r>
-        <w:t xml:space="preserve">    "payload</w:t>
-      </w:r>
-      <w:proofErr w:type="gramStart"/>
+        <w:t xml:space="preserve">    "geolocation": {</w:t>
+      </w:r>
+    </w:p>
+    <w:p>
+      <w:pPr>
+        <w:bidi w:val="0"/>
+        <w:spacing w:after="0" w:line="240" w:lineRule="auto"/>
+        <w:ind w:left="720"/>
+        <w:contextualSpacing/>
+        <w:rPr>
+          <w:highlight w:val="yellow"/>
+        </w:rPr>
+      </w:pPr>
+      <w:r>
+        <w:t xml:space="preserve">        </w:t>
+      </w:r>
+      <w:r>
+        <w:rPr>
+          <w:highlight w:val="yellow"/>
+        </w:rPr>
+        <w:t>"</w:t>
+      </w:r>
+      <w:proofErr w:type="spellStart"/>
+      <w:r>
+        <w:rPr>
+          <w:highlight w:val="yellow"/>
+        </w:rPr>
+        <w:t>transformation_matrix</w:t>
+      </w:r>
+      <w:proofErr w:type="spellEnd"/>
+      <w:r>
+        <w:rPr>
+          <w:highlight w:val="yellow"/>
+        </w:rPr>
+        <w:t xml:space="preserve">": </w:t>
+      </w:r>
+      <w:r>
+        <w:rPr>
+          <w:highlight w:val="yellow"/>
+        </w:rPr>
+        <w:t>List</w:t>
+      </w:r>
+      <w:r>
+        <w:rPr>
+          <w:highlight w:val="yellow"/>
+        </w:rPr>
+        <w:t xml:space="preserve">[float], </w:t>
+      </w:r>
+      <w:r>
+        <w:rPr>
+          <w:highlight w:val="yellow"/>
+        </w:rPr>
+        <w:t>Len</w:t>
+      </w:r>
+      <w:r>
+        <w:rPr>
+          <w:highlight w:val="yellow"/>
+        </w:rPr>
+        <w:t xml:space="preserve">gth: </w:t>
+      </w:r>
+      <w:r>
+        <w:rPr>
+          <w:highlight w:val="yellow"/>
+        </w:rPr>
+        <w:t>16</w:t>
+      </w:r>
+      <w:r>
+        <w:rPr>
+          <w:highlight w:val="yellow"/>
+        </w:rPr>
+        <w:t xml:space="preserve">, as expected in server </w:t>
+      </w:r>
+      <w:proofErr w:type="spellStart"/>
+      <w:r>
+        <w:rPr>
+          <w:highlight w:val="yellow"/>
+        </w:rPr>
+        <w:t>api</w:t>
+      </w:r>
+      <w:proofErr w:type="spellEnd"/>
+    </w:p>
+    <w:p>
+      <w:pPr>
+        <w:bidi w:val="0"/>
+        <w:spacing w:after="0" w:line="240" w:lineRule="auto"/>
+        <w:ind w:left="720"/>
+        <w:contextualSpacing/>
+        <w:rPr>
+          <w:highlight w:val="yellow"/>
+        </w:rPr>
+      </w:pPr>
+      <w:r>
+        <w:rPr>
+          <w:highlight w:val="yellow"/>
+        </w:rPr>
+        <w:t xml:space="preserve">        "latitude": 31.0461,</w:t>
+      </w:r>
+    </w:p>
+    <w:p>
+      <w:pPr>
+        <w:bidi w:val="0"/>
+        <w:spacing w:after="0" w:line="240" w:lineRule="auto"/>
+        <w:ind w:left="720"/>
+        <w:contextualSpacing/>
+      </w:pPr>
+      <w:r>
+        <w:rPr>
+          <w:highlight w:val="yellow"/>
+        </w:rPr>
+        <w:t xml:space="preserve">        "longitude": </w:t>
+      </w:r>
+      <w:r>
+        <w:rPr>
+          <w:highlight w:val="yellow"/>
+        </w:rPr>
+        <w:t>34.8516</w:t>
+      </w:r>
+      <w:r>
+        <w:rPr>
+          <w:highlight w:val="yellow"/>
+        </w:rPr>
+        <w:t>,</w:t>
+      </w:r>
+    </w:p>
+    <w:p>
+      <w:pPr>
+        <w:bidi w:val="0"/>
+        <w:spacing w:after="0" w:line="240" w:lineRule="auto"/>
+        <w:ind w:left="720"/>
+        <w:contextualSpacing/>
+      </w:pPr>
+      <w:r>
+        <w:t xml:space="preserve">    },</w:t>
+      </w:r>
+    </w:p>
+    <w:p>
+      <w:pPr>
+        <w:bidi w:val="0"/>
+        <w:spacing w:after="0" w:line="240" w:lineRule="auto"/>
+        <w:ind w:left="720"/>
+        <w:contextualSpacing/>
+      </w:pPr>
+      <w:r>
+        <w:t xml:space="preserve">    "</w:t>
+      </w:r>
+      <w:proofErr w:type="spellStart"/>
+      <w:r>
+        <w:t>scan_parameters</w:t>
+      </w:r>
+      <w:proofErr w:type="spellEnd"/>
       <w:r>
         <w:t>": {</w:t>
       </w:r>
-      <w:proofErr w:type="gramEnd"/>
     </w:p>
     <w:p>
       <w:pPr>
@@ -1847,23 +2031,15 @@
         <w:t xml:space="preserve">        "</w:t>
       </w:r>
       <w:proofErr w:type="spellStart"/>
-      <w:proofErr w:type="gramStart"/>
-      <w:r>
-        <w:rPr>
-          <w:highlight w:val="yellow"/>
-        </w:rPr>
-        <w:t>elevation</w:t>
-      </w:r>
-      <w:proofErr w:type="gramEnd"/>
-      <w:r>
-        <w:rPr>
-          <w:highlight w:val="yellow"/>
-        </w:rPr>
-        <w:t>_deg</w:t>
-      </w:r>
-      <w:proofErr w:type="spellEnd"/>
-      <w:r>
-        <w:t xml:space="preserve"> ": -12.0,</w:t>
+      <w:r>
+        <w:t>current_scanned_frame_id</w:t>
+      </w:r>
+      <w:proofErr w:type="spellEnd"/>
+      <w:r>
+        <w:t>": 35,</w:t>
+      </w:r>
+      <w:r>
+        <w:t xml:space="preserve"> </w:t>
       </w:r>
     </w:p>
     <w:p>
@@ -1877,17 +2053,12 @@
         <w:t xml:space="preserve">        "</w:t>
       </w:r>
       <w:proofErr w:type="spellStart"/>
-      <w:proofErr w:type="gramStart"/>
-      <w:r>
-        <w:t>azimuth</w:t>
-      </w:r>
-      <w:proofErr w:type="gramEnd"/>
-      <w:r>
-        <w:t>_deg</w:t>
-      </w:r>
-      <w:proofErr w:type="spellEnd"/>
-      <w:r>
-        <w:t xml:space="preserve"> ": 128.0,</w:t>
+      <w:r>
+        <w:t>total_scanned_frames</w:t>
+      </w:r>
+      <w:proofErr w:type="spellEnd"/>
+      <w:r>
+        <w:t>": 173,</w:t>
       </w:r>
     </w:p>
     <w:p>
@@ -1898,20 +2069,7 @@
         <w:contextualSpacing/>
       </w:pPr>
       <w:r>
-        <w:t xml:space="preserve">        "</w:t>
-      </w:r>
-      <w:proofErr w:type="spellStart"/>
-      <w:proofErr w:type="gramStart"/>
-      <w:r>
-        <w:t>field</w:t>
-      </w:r>
-      <w:proofErr w:type="gramEnd"/>
-      <w:r>
-        <w:t>_of_view_deg</w:t>
-      </w:r>
-      <w:proofErr w:type="spellEnd"/>
-      <w:r>
-        <w:t xml:space="preserve"> ": 18.0,</w:t>
+        <w:t xml:space="preserve">    },</w:t>
       </w:r>
     </w:p>
     <w:p>
@@ -1922,226 +2080,7 @@
         <w:contextualSpacing/>
       </w:pPr>
       <w:r>
-        <w:t xml:space="preserve">        "</w:t>
-      </w:r>
-      <w:proofErr w:type="spellStart"/>
-      <w:proofErr w:type="gramStart"/>
-      <w:r>
-        <w:t>resolution</w:t>
-      </w:r>
-      <w:proofErr w:type="gramEnd"/>
-      <w:r>
-        <w:t>_px</w:t>
-      </w:r>
-      <w:proofErr w:type="spellEnd"/>
-      <w:r>
-        <w:t>": [1280, 720],</w:t>
-      </w:r>
-    </w:p>
-    <w:p>
-      <w:pPr>
-        <w:bidi w:val="0"/>
-        <w:spacing w:after="0" w:line="240" w:lineRule="auto"/>
-        <w:ind w:left="720"/>
-        <w:contextualSpacing/>
-        <w:rPr>
-          <w:rtl/>
-        </w:rPr>
-      </w:pPr>
-      <w:r>
-        <w:t xml:space="preserve">    },</w:t>
-      </w:r>
-    </w:p>
-    <w:p>
-      <w:pPr>
-        <w:bidi w:val="0"/>
-        <w:spacing w:after="0" w:line="240" w:lineRule="auto"/>
-        <w:ind w:left="720"/>
-        <w:contextualSpacing/>
-      </w:pPr>
-      <w:r>
-        <w:t xml:space="preserve">    "geolocation</w:t>
-      </w:r>
-      <w:proofErr w:type="gramStart"/>
-      <w:r>
-        <w:t>": {</w:t>
-      </w:r>
-      <w:proofErr w:type="gramEnd"/>
-    </w:p>
-    <w:p>
-      <w:pPr>
-        <w:bidi w:val="0"/>
-        <w:spacing w:after="0" w:line="240" w:lineRule="auto"/>
-        <w:ind w:left="720"/>
-        <w:contextualSpacing/>
-      </w:pPr>
-      <w:r>
-        <w:t xml:space="preserve">        "latitude": </w:t>
-      </w:r>
-      <w:r>
-        <w:t>31.0461</w:t>
-      </w:r>
-      <w:r>
-        <w:t>,</w:t>
-      </w:r>
-    </w:p>
-    <w:p>
-      <w:pPr>
-        <w:bidi w:val="0"/>
-        <w:spacing w:after="0" w:line="240" w:lineRule="auto"/>
-        <w:ind w:left="720"/>
-        <w:contextualSpacing/>
-      </w:pPr>
-      <w:r>
-        <w:t xml:space="preserve">        "</w:t>
-      </w:r>
-      <w:proofErr w:type="spellStart"/>
-      <w:proofErr w:type="gramStart"/>
-      <w:r>
-        <w:t>geomapping</w:t>
-      </w:r>
-      <w:proofErr w:type="gramEnd"/>
-      <w:r>
-        <w:t>_function</w:t>
-      </w:r>
-      <w:proofErr w:type="spellEnd"/>
-      <w:r>
-        <w:t>": TBD,</w:t>
-      </w:r>
-    </w:p>
-    <w:p>
-      <w:pPr>
-        <w:bidi w:val="0"/>
-        <w:spacing w:after="0" w:line="240" w:lineRule="auto"/>
-        <w:ind w:left="720"/>
-        <w:contextualSpacing/>
-      </w:pPr>
-      <w:r>
-        <w:t xml:space="preserve">        "longitude": </w:t>
-      </w:r>
-      <w:r>
-        <w:t>34.8516</w:t>
-      </w:r>
-      <w:r>
-        <w:t>,</w:t>
-      </w:r>
-    </w:p>
-    <w:p>
-      <w:pPr>
-        <w:bidi w:val="0"/>
-        <w:spacing w:after="0" w:line="240" w:lineRule="auto"/>
-        <w:ind w:left="720"/>
-        <w:contextualSpacing/>
-      </w:pPr>
-      <w:r>
-        <w:t xml:space="preserve">    },</w:t>
-      </w:r>
-    </w:p>
-    <w:p>
-      <w:pPr>
-        <w:bidi w:val="0"/>
-        <w:spacing w:after="0" w:line="240" w:lineRule="auto"/>
-        <w:ind w:left="720"/>
-        <w:contextualSpacing/>
-      </w:pPr>
-      <w:r>
-        <w:t xml:space="preserve">    "</w:t>
-      </w:r>
-      <w:proofErr w:type="spellStart"/>
-      <w:proofErr w:type="gramStart"/>
-      <w:r>
-        <w:t>scan</w:t>
-      </w:r>
-      <w:proofErr w:type="gramEnd"/>
-      <w:r>
-        <w:t>_parameters</w:t>
-      </w:r>
-      <w:proofErr w:type="spellEnd"/>
-      <w:proofErr w:type="gramStart"/>
-      <w:r>
-        <w:t>": {</w:t>
-      </w:r>
-      <w:proofErr w:type="gramEnd"/>
-    </w:p>
-    <w:p>
-      <w:pPr>
-        <w:bidi w:val="0"/>
-        <w:spacing w:after="0" w:line="240" w:lineRule="auto"/>
-        <w:ind w:left="720"/>
-        <w:contextualSpacing/>
-      </w:pPr>
-      <w:r>
-        <w:t xml:space="preserve">        "</w:t>
-      </w:r>
-      <w:proofErr w:type="spellStart"/>
-      <w:proofErr w:type="gramStart"/>
-      <w:r>
-        <w:t>current</w:t>
-      </w:r>
-      <w:proofErr w:type="gramEnd"/>
-      <w:r>
-        <w:t>_scanned_frame_id</w:t>
-      </w:r>
-      <w:proofErr w:type="spellEnd"/>
-      <w:r>
-        <w:t>": 35,</w:t>
-      </w:r>
-      <w:r>
-        <w:t xml:space="preserve"> </w:t>
-      </w:r>
-    </w:p>
-    <w:p>
-      <w:pPr>
-        <w:bidi w:val="0"/>
-        <w:spacing w:after="0" w:line="240" w:lineRule="auto"/>
-        <w:ind w:left="720"/>
-        <w:contextualSpacing/>
-      </w:pPr>
-      <w:r>
-        <w:t xml:space="preserve">        "</w:t>
-      </w:r>
-      <w:proofErr w:type="spellStart"/>
-      <w:proofErr w:type="gramStart"/>
-      <w:r>
-        <w:t>total</w:t>
-      </w:r>
-      <w:proofErr w:type="gramEnd"/>
-      <w:r>
-        <w:t>_scanned_frames</w:t>
-      </w:r>
-      <w:proofErr w:type="spellEnd"/>
-      <w:r>
-        <w:t>": 173,</w:t>
-      </w:r>
-    </w:p>
-    <w:p>
-      <w:pPr>
-        <w:bidi w:val="0"/>
-        <w:spacing w:after="0" w:line="240" w:lineRule="auto"/>
-        <w:ind w:left="720"/>
-        <w:contextualSpacing/>
-      </w:pPr>
-      <w:r>
-        <w:t xml:space="preserve">    },</w:t>
-      </w:r>
-    </w:p>
-    <w:p>
-      <w:pPr>
-        <w:bidi w:val="0"/>
-        <w:spacing w:after="0" w:line="240" w:lineRule="auto"/>
-        <w:ind w:left="720"/>
-        <w:contextualSpacing/>
-      </w:pPr>
-      <w:r>
-        <w:t xml:space="preserve">    "timestamp": "2025-04-08T12:30:45.123Z</w:t>
-      </w:r>
-      <w:proofErr w:type="gramStart"/>
-      <w:r>
-        <w:t>",  #</w:t>
-      </w:r>
-      <w:proofErr w:type="gramEnd"/>
-      <w:r>
-        <w:t xml:space="preserve"> ISO 8601 format</w:t>
+        <w:t xml:space="preserve">    "timestamp": "2025-04-08T12:30:45.123Z",  # ISO 8601 format</w:t>
       </w:r>
     </w:p>
     <w:p>
@@ -2279,29 +2218,261 @@
       <w:pPr>
         <w:bidi w:val="0"/>
         <w:spacing w:after="0" w:line="240" w:lineRule="auto"/>
-        <w:contextualSpacing/>
+      </w:pPr>
+      <w:r>
+        <w:t xml:space="preserve">        </w:t>
+      </w:r>
+      <w:r>
+        <w:rPr>
+          <w:highlight w:val="yellow"/>
+        </w:rPr>
+        <w:t>"altitude": 0.0000,</w:t>
+      </w:r>
+      <w:r>
+        <w:t xml:space="preserve"> </w:t>
+      </w:r>
+    </w:p>
+    <w:p>
+      <w:pPr>
+        <w:bidi w:val="0"/>
+        <w:spacing w:after="0" w:line="240" w:lineRule="auto"/>
+      </w:pPr>
+      <w:r>
+        <w:t xml:space="preserve">        </w:t>
+      </w:r>
+      <w:r>
+        <w:t>"</w:t>
+      </w:r>
+      <w:proofErr w:type="spellStart"/>
+      <w:r>
+        <w:t>bounding_box</w:t>
+      </w:r>
+      <w:proofErr w:type="spellEnd"/>
+      <w:r>
+        <w:t xml:space="preserve"> ": [</w:t>
+      </w:r>
+      <w:proofErr w:type="spellStart"/>
+      <w:r>
+        <w:t>top_left_lat</w:t>
+      </w:r>
+      <w:proofErr w:type="spellEnd"/>
+      <w:r>
+        <w:t xml:space="preserve">, </w:t>
+      </w:r>
+      <w:proofErr w:type="spellStart"/>
+      <w:r>
+        <w:t>top_left_lon</w:t>
+      </w:r>
+      <w:proofErr w:type="spellEnd"/>
+      <w:r>
+        <w:t xml:space="preserve">, </w:t>
+      </w:r>
+      <w:proofErr w:type="spellStart"/>
+      <w:r>
+        <w:rPr>
+          <w:highlight w:val="yellow"/>
+        </w:rPr>
+        <w:t>top_left_alt</w:t>
+      </w:r>
+      <w:proofErr w:type="spellEnd"/>
+      <w:r>
+        <w:rPr>
+          <w:highlight w:val="yellow"/>
+        </w:rPr>
+        <w:t xml:space="preserve">, </w:t>
+      </w:r>
+      <w:proofErr w:type="spellStart"/>
+      <w:r>
+        <w:t>bottom_right_lat</w:t>
+      </w:r>
+      <w:proofErr w:type="spellEnd"/>
+      <w:r>
+        <w:t xml:space="preserve">, </w:t>
+      </w:r>
+      <w:proofErr w:type="spellStart"/>
+      <w:r>
+        <w:t>bottom_right_lon</w:t>
+      </w:r>
+      <w:proofErr w:type="spellEnd"/>
+      <w:r>
+        <w:t>,</w:t>
+      </w:r>
+      <w:r>
+        <w:rPr>
+          <w:highlight w:val="yellow"/>
+        </w:rPr>
+        <w:t xml:space="preserve"> </w:t>
+      </w:r>
+      <w:proofErr w:type="spellStart"/>
+      <w:r>
+        <w:rPr>
+          <w:highlight w:val="yellow"/>
+        </w:rPr>
+        <w:t>bottom_right_alt</w:t>
+      </w:r>
+      <w:proofErr w:type="spellEnd"/>
+      <w:r>
+        <w:rPr>
+          <w:highlight w:val="yellow"/>
+        </w:rPr>
+        <w:t>]</w:t>
+      </w:r>
+    </w:p>
+    <w:p>
+      <w:pPr>
+        <w:bidi w:val="0"/>
+        <w:spacing w:after="0" w:line="240" w:lineRule="auto"/>
       </w:pPr>
       <w:r>
         <w:t xml:space="preserve">        "</w:t>
       </w:r>
       <w:proofErr w:type="spellStart"/>
-      <w:proofErr w:type="gramStart"/>
-      <w:r>
-        <w:t>bounding</w:t>
-      </w:r>
-      <w:proofErr w:type="gramEnd"/>
-      <w:r>
-        <w:t>_box</w:t>
-      </w:r>
-      <w:proofErr w:type="spellEnd"/>
+      <w:r>
+        <w:t>confidence_pct</w:t>
+      </w:r>
+      <w:proofErr w:type="spellEnd"/>
+      <w:r>
+        <w:t>": 80.0,</w:t>
+      </w:r>
+    </w:p>
+    <w:p>
+      <w:pPr>
+        <w:bidi w:val="0"/>
+        <w:spacing w:after="0" w:line="240" w:lineRule="auto"/>
+      </w:pPr>
+      <w:r>
+        <w:t xml:space="preserve">        "</w:t>
+      </w:r>
+      <w:proofErr w:type="spellStart"/>
+      <w:r>
+        <w:t>required_fov_deg</w:t>
+      </w:r>
+      <w:proofErr w:type="spellEnd"/>
+      <w:r>
+        <w:t xml:space="preserve"> ": 2.5</w:t>
+      </w:r>
+    </w:p>
+    <w:p>
+      <w:pPr>
+        <w:bidi w:val="0"/>
+        <w:spacing w:after="0" w:line="240" w:lineRule="auto"/>
+        <w:rPr>
+          <w:strike/>
+          <w:color w:val="000000" w:themeColor="text1"/>
+        </w:rPr>
+      </w:pPr>
+      <w:r>
+        <w:rPr>
+          <w:strike/>
+          <w:color w:val="EE0000"/>
+        </w:rPr>
+        <w:t xml:space="preserve">        </w:t>
+      </w:r>
+      <w:r>
+        <w:rPr>
+          <w:strike/>
+          <w:color w:val="000000" w:themeColor="text1"/>
+          <w:highlight w:val="yellow"/>
+        </w:rPr>
+        <w:t>"</w:t>
+      </w:r>
+      <w:proofErr w:type="spellStart"/>
+      <w:r>
+        <w:rPr>
+          <w:strike/>
+          <w:color w:val="000000" w:themeColor="text1"/>
+          <w:highlight w:val="yellow"/>
+        </w:rPr>
+        <w:t>current_IR_fov</w:t>
+      </w:r>
+      <w:proofErr w:type="spellEnd"/>
+      <w:r>
+        <w:rPr>
+          <w:strike/>
+          <w:color w:val="000000" w:themeColor="text1"/>
+          <w:highlight w:val="yellow"/>
+        </w:rPr>
+        <w:t>": 17.5</w:t>
+      </w:r>
+    </w:p>
+    <w:p>
+      <w:pPr>
+        <w:bidi w:val="0"/>
+        <w:spacing w:after="0" w:line="240" w:lineRule="auto"/>
+        <w:rPr>
+          <w:rtl/>
+        </w:rPr>
+      </w:pPr>
+      <w:r>
+        <w:t xml:space="preserve">    },</w:t>
+      </w:r>
+    </w:p>
+    <w:p>
+      <w:pPr>
+        <w:bidi w:val="0"/>
+        <w:spacing w:after="0" w:line="240" w:lineRule="auto"/>
+        <w:rPr>
+          <w:rtl/>
+        </w:rPr>
+      </w:pPr>
+      <w:r>
+        <w:t xml:space="preserve">    {</w:t>
+      </w:r>
+    </w:p>
+    <w:p>
+      <w:pPr>
+        <w:bidi w:val="0"/>
+        <w:spacing w:after="0" w:line="240" w:lineRule="auto"/>
+      </w:pPr>
+      <w:r>
+        <w:t xml:space="preserve">        "latitude": 31.0421,</w:t>
+      </w:r>
+    </w:p>
+    <w:p>
+      <w:pPr>
+        <w:bidi w:val="0"/>
+        <w:spacing w:after="0" w:line="240" w:lineRule="auto"/>
+      </w:pPr>
+      <w:r>
+        <w:t xml:space="preserve">        "longitude": 34.8316,</w:t>
+      </w:r>
+    </w:p>
+    <w:p>
+      <w:pPr>
+        <w:bidi w:val="0"/>
+        <w:spacing w:after="0" w:line="240" w:lineRule="auto"/>
+      </w:pPr>
+      <w:r>
+        <w:t xml:space="preserve">        </w:t>
+      </w:r>
+      <w:r>
+        <w:rPr>
+          <w:highlight w:val="yellow"/>
+        </w:rPr>
+        <w:t>"altitude": 0.0000,</w:t>
+      </w:r>
       <w:r>
         <w:t xml:space="preserve"> </w:t>
       </w:r>
-      <w:r>
-        <w:t xml:space="preserve">": </w:t>
-      </w:r>
-      <w:r>
-        <w:t>[</w:t>
+    </w:p>
+    <w:p>
+      <w:pPr>
+        <w:bidi w:val="0"/>
+        <w:spacing w:after="0" w:line="240" w:lineRule="auto"/>
+      </w:pPr>
+      <w:r>
+        <w:t xml:space="preserve">        </w:t>
+      </w:r>
+      <w:r>
+        <w:t>"</w:t>
+      </w:r>
+      <w:proofErr w:type="spellStart"/>
+      <w:r>
+        <w:t>bounding_box</w:t>
+      </w:r>
+      <w:proofErr w:type="spellEnd"/>
+      <w:r>
+        <w:t xml:space="preserve"> ": [</w:t>
       </w:r>
       <w:proofErr w:type="spellStart"/>
       <w:r>
@@ -2321,6 +2492,20 @@
       </w:r>
       <w:proofErr w:type="spellStart"/>
       <w:r>
+        <w:rPr>
+          <w:highlight w:val="yellow"/>
+        </w:rPr>
+        <w:t>top_left_alt</w:t>
+      </w:r>
+      <w:proofErr w:type="spellEnd"/>
+      <w:r>
+        <w:rPr>
+          <w:highlight w:val="yellow"/>
+        </w:rPr>
+        <w:t xml:space="preserve">, </w:t>
+      </w:r>
+      <w:proofErr w:type="spellStart"/>
+      <w:r>
         <w:t>bottom_right_lat</w:t>
       </w:r>
       <w:proofErr w:type="spellEnd"/>
@@ -2333,6 +2518,26 @@
       </w:r>
       <w:proofErr w:type="spellEnd"/>
       <w:r>
+        <w:t>,</w:t>
+      </w:r>
+      <w:r>
+        <w:rPr>
+          <w:highlight w:val="yellow"/>
+        </w:rPr>
+        <w:t xml:space="preserve"> </w:t>
+      </w:r>
+      <w:proofErr w:type="spellStart"/>
+      <w:r>
+        <w:rPr>
+          <w:highlight w:val="yellow"/>
+        </w:rPr>
+        <w:t>bottom_right_alt</w:t>
+      </w:r>
+      <w:proofErr w:type="spellEnd"/>
+      <w:r>
+        <w:rPr>
+          <w:highlight w:val="yellow"/>
+        </w:rPr>
         <w:t>]</w:t>
       </w:r>
     </w:p>
@@ -2345,17 +2550,18 @@
         <w:t xml:space="preserve">        "</w:t>
       </w:r>
       <w:proofErr w:type="spellStart"/>
-      <w:proofErr w:type="gramStart"/>
-      <w:r>
-        <w:t>confidence</w:t>
-      </w:r>
-      <w:proofErr w:type="gramEnd"/>
-      <w:r>
-        <w:t>_pct</w:t>
-      </w:r>
-      <w:proofErr w:type="spellEnd"/>
-      <w:r>
-        <w:t>": 80.0,</w:t>
+      <w:r>
+        <w:t>confidence_pct</w:t>
+      </w:r>
+      <w:proofErr w:type="spellEnd"/>
+      <w:r>
+        <w:t>": 5</w:t>
+      </w:r>
+      <w:r>
+        <w:t>0.0</w:t>
+      </w:r>
+      <w:r>
+        <w:t>,</w:t>
       </w:r>
     </w:p>
     <w:p>
@@ -2367,58 +2573,51 @@
         <w:t xml:space="preserve">        "</w:t>
       </w:r>
       <w:proofErr w:type="spellStart"/>
-      <w:proofErr w:type="gramStart"/>
-      <w:r>
-        <w:t>required</w:t>
-      </w:r>
-      <w:proofErr w:type="gramEnd"/>
-      <w:r>
-        <w:t>_fov_deg</w:t>
-      </w:r>
-      <w:proofErr w:type="spellEnd"/>
-      <w:r>
-        <w:t xml:space="preserve"> ": 2.5</w:t>
-      </w:r>
-    </w:p>
-    <w:p>
-      <w:pPr>
-        <w:bidi w:val="0"/>
-        <w:spacing w:after="0" w:line="240" w:lineRule="auto"/>
-        <w:rPr>
-          <w:color w:val="000000" w:themeColor="text1"/>
-        </w:rPr>
-      </w:pPr>
-      <w:r>
-        <w:rPr>
-          <w:color w:val="EE0000"/>
+      <w:r>
+        <w:t>required_fov_deg</w:t>
+      </w:r>
+      <w:proofErr w:type="spellEnd"/>
+      <w:r>
+        <w:t>": 18</w:t>
+      </w:r>
+      <w:r>
+        <w:t>.0</w:t>
+      </w:r>
+    </w:p>
+    <w:p>
+      <w:pPr>
+        <w:bidi w:val="0"/>
+        <w:spacing w:after="0" w:line="240" w:lineRule="auto"/>
+        <w:rPr>
+          <w:strike/>
+        </w:rPr>
+      </w:pPr>
+      <w:r>
+        <w:rPr>
+          <w:strike/>
         </w:rPr>
         <w:t xml:space="preserve">        </w:t>
       </w:r>
       <w:r>
         <w:rPr>
-          <w:color w:val="000000" w:themeColor="text1"/>
+          <w:strike/>
+          <w:highlight w:val="yellow"/>
         </w:rPr>
         <w:t>"</w:t>
       </w:r>
       <w:proofErr w:type="spellStart"/>
-      <w:proofErr w:type="gramStart"/>
-      <w:r>
-        <w:rPr>
-          <w:color w:val="000000" w:themeColor="text1"/>
-        </w:rPr>
-        <w:t>current</w:t>
-      </w:r>
-      <w:proofErr w:type="gramEnd"/>
-      <w:r>
-        <w:rPr>
-          <w:color w:val="000000" w:themeColor="text1"/>
-        </w:rPr>
-        <w:t>_IR_fov</w:t>
-      </w:r>
-      <w:proofErr w:type="spellEnd"/>
-      <w:r>
-        <w:rPr>
-          <w:color w:val="000000" w:themeColor="text1"/>
+      <w:r>
+        <w:rPr>
+          <w:strike/>
+          <w:highlight w:val="yellow"/>
+        </w:rPr>
+        <w:t>current_IR_fov</w:t>
+      </w:r>
+      <w:proofErr w:type="spellEnd"/>
+      <w:r>
+        <w:rPr>
+          <w:strike/>
+          <w:highlight w:val="yellow"/>
         </w:rPr>
         <w:t>": 17.5</w:t>
       </w:r>
@@ -2432,192 +2631,6 @@
         </w:rPr>
       </w:pPr>
       <w:r>
-        <w:t xml:space="preserve">    },</w:t>
-      </w:r>
-    </w:p>
-    <w:p>
-      <w:pPr>
-        <w:bidi w:val="0"/>
-        <w:spacing w:after="0" w:line="240" w:lineRule="auto"/>
-        <w:rPr>
-          <w:rtl/>
-        </w:rPr>
-      </w:pPr>
-      <w:r>
-        <w:t xml:space="preserve">    {</w:t>
-      </w:r>
-    </w:p>
-    <w:p>
-      <w:pPr>
-        <w:bidi w:val="0"/>
-        <w:spacing w:after="0" w:line="240" w:lineRule="auto"/>
-      </w:pPr>
-      <w:r>
-        <w:t xml:space="preserve">        "latitude": 31.0421,</w:t>
-      </w:r>
-    </w:p>
-    <w:p>
-      <w:pPr>
-        <w:bidi w:val="0"/>
-        <w:spacing w:after="0" w:line="240" w:lineRule="auto"/>
-      </w:pPr>
-      <w:r>
-        <w:t xml:space="preserve">        "longitude": 34.8316,</w:t>
-      </w:r>
-    </w:p>
-    <w:p>
-      <w:pPr>
-        <w:bidi w:val="0"/>
-        <w:spacing w:after="0" w:line="240" w:lineRule="auto"/>
-      </w:pPr>
-      <w:r>
-        <w:t xml:space="preserve">        "</w:t>
-      </w:r>
-      <w:proofErr w:type="spellStart"/>
-      <w:proofErr w:type="gramStart"/>
-      <w:r>
-        <w:t>bounding</w:t>
-      </w:r>
-      <w:proofErr w:type="gramEnd"/>
-      <w:r>
-        <w:t>_box</w:t>
-      </w:r>
-      <w:proofErr w:type="spellEnd"/>
-      <w:r>
-        <w:t xml:space="preserve"> ": [</w:t>
-      </w:r>
-      <w:proofErr w:type="spellStart"/>
-      <w:r>
-        <w:t>top_left_lat</w:t>
-      </w:r>
-      <w:proofErr w:type="spellEnd"/>
-      <w:r>
-        <w:t xml:space="preserve">, </w:t>
-      </w:r>
-      <w:proofErr w:type="spellStart"/>
-      <w:r>
-        <w:t>top_left_lon</w:t>
-      </w:r>
-      <w:proofErr w:type="spellEnd"/>
-      <w:r>
-        <w:t xml:space="preserve">, </w:t>
-      </w:r>
-      <w:proofErr w:type="spellStart"/>
-      <w:r>
-        <w:t>bottom_right_lat</w:t>
-      </w:r>
-      <w:proofErr w:type="spellEnd"/>
-      <w:r>
-        <w:t xml:space="preserve">, </w:t>
-      </w:r>
-      <w:proofErr w:type="spellStart"/>
-      <w:r>
-        <w:t>bottom_right_lon</w:t>
-      </w:r>
-      <w:proofErr w:type="spellEnd"/>
-      <w:r>
-        <w:t>]</w:t>
-      </w:r>
-    </w:p>
-    <w:p>
-      <w:pPr>
-        <w:bidi w:val="0"/>
-        <w:spacing w:after="0" w:line="240" w:lineRule="auto"/>
-      </w:pPr>
-      <w:r>
-        <w:t xml:space="preserve">        "</w:t>
-      </w:r>
-      <w:proofErr w:type="spellStart"/>
-      <w:proofErr w:type="gramStart"/>
-      <w:r>
-        <w:t>confidence</w:t>
-      </w:r>
-      <w:proofErr w:type="gramEnd"/>
-      <w:r>
-        <w:t>_pct</w:t>
-      </w:r>
-      <w:proofErr w:type="spellEnd"/>
-      <w:r>
-        <w:t>": 5</w:t>
-      </w:r>
-      <w:r>
-        <w:t>0.0</w:t>
-      </w:r>
-      <w:r>
-        <w:t>,</w:t>
-      </w:r>
-    </w:p>
-    <w:p>
-      <w:pPr>
-        <w:bidi w:val="0"/>
-        <w:spacing w:after="0" w:line="240" w:lineRule="auto"/>
-      </w:pPr>
-      <w:r>
-        <w:t xml:space="preserve">        "</w:t>
-      </w:r>
-      <w:proofErr w:type="spellStart"/>
-      <w:proofErr w:type="gramStart"/>
-      <w:r>
-        <w:t>required</w:t>
-      </w:r>
-      <w:proofErr w:type="gramEnd"/>
-      <w:r>
-        <w:t>_fov_deg</w:t>
-      </w:r>
-      <w:proofErr w:type="spellEnd"/>
-      <w:r>
-        <w:t>": 18</w:t>
-      </w:r>
-      <w:r>
-        <w:t>.0</w:t>
-      </w:r>
-    </w:p>
-    <w:p>
-      <w:pPr>
-        <w:bidi w:val="0"/>
-        <w:spacing w:after="0" w:line="240" w:lineRule="auto"/>
-        <w:rPr>
-          <w:color w:val="000000" w:themeColor="text1"/>
-        </w:rPr>
-      </w:pPr>
-      <w:r>
-        <w:rPr>
-          <w:color w:val="000000" w:themeColor="text1"/>
-        </w:rPr>
-        <w:t xml:space="preserve">        "</w:t>
-      </w:r>
-      <w:proofErr w:type="spellStart"/>
-      <w:proofErr w:type="gramStart"/>
-      <w:r>
-        <w:rPr>
-          <w:color w:val="000000" w:themeColor="text1"/>
-        </w:rPr>
-        <w:t>current</w:t>
-      </w:r>
-      <w:proofErr w:type="gramEnd"/>
-      <w:r>
-        <w:rPr>
-          <w:color w:val="000000" w:themeColor="text1"/>
-        </w:rPr>
-        <w:t>_IR_fov</w:t>
-      </w:r>
-      <w:proofErr w:type="spellEnd"/>
-      <w:r>
-        <w:rPr>
-          <w:color w:val="000000" w:themeColor="text1"/>
-        </w:rPr>
-        <w:t>": 17.5</w:t>
-      </w:r>
-    </w:p>
-    <w:p>
-      <w:pPr>
-        <w:bidi w:val="0"/>
-        <w:spacing w:after="0" w:line="240" w:lineRule="auto"/>
-        <w:rPr>
-          <w:rtl/>
-        </w:rPr>
-      </w:pPr>
-      <w:r>
         <w:t xml:space="preserve">    }</w:t>
       </w:r>
     </w:p>
@@ -2627,6 +2640,7 @@
         <w:spacing w:after="0" w:line="240" w:lineRule="auto"/>
       </w:pPr>
       <w:r>
+        <w:lastRenderedPageBreak/>
         <w:t>]</w:t>
       </w:r>
     </w:p>
@@ -2680,7 +2694,6 @@
           <w:u w:val="single"/>
           <w:rtl/>
         </w:rPr>
-        <w:lastRenderedPageBreak/>
         <w:t>פונק' חקירת נקודה</w:t>
       </w:r>
       <w:r>
@@ -2742,15 +2755,7 @@
       </w:r>
       <w:proofErr w:type="spellEnd"/>
       <w:r>
-        <w:t>, (1080, 1920, 3), dtype=</w:t>
-      </w:r>
-      <w:proofErr w:type="gramStart"/>
-      <w:r>
-        <w:t>np.uint</w:t>
-      </w:r>
-      <w:proofErr w:type="gramEnd"/>
-      <w:r>
-        <w:t>8</w:t>
+        <w:t>, (1080, 1920, 3), dtype=np.uint8</w:t>
       </w:r>
       <w:bookmarkEnd w:id="1"/>
     </w:p>
@@ -2805,11 +2810,9 @@
         <w:t>uav</w:t>
       </w:r>
       <w:proofErr w:type="spellEnd"/>
-      <w:proofErr w:type="gramStart"/>
       <w:r>
         <w:t>": {</w:t>
       </w:r>
-      <w:proofErr w:type="gramEnd"/>
     </w:p>
     <w:p>
       <w:pPr>
@@ -2822,13 +2825,8 @@
         <w:t xml:space="preserve">        "</w:t>
       </w:r>
       <w:proofErr w:type="spellStart"/>
-      <w:proofErr w:type="gramStart"/>
-      <w:r>
-        <w:t>altitude</w:t>
-      </w:r>
-      <w:proofErr w:type="gramEnd"/>
-      <w:r>
-        <w:t>_agl_meters</w:t>
+      <w:r>
+        <w:t>altitude_agl_meters</w:t>
       </w:r>
       <w:proofErr w:type="spellEnd"/>
       <w:r>
@@ -2846,17 +2844,112 @@
         <w:t xml:space="preserve">        "</w:t>
       </w:r>
       <w:proofErr w:type="spellStart"/>
-      <w:proofErr w:type="gramStart"/>
-      <w:r>
-        <w:t>roll</w:t>
-      </w:r>
-      <w:proofErr w:type="gramEnd"/>
-      <w:r>
+      <w:r>
+        <w:t>roll_deg</w:t>
+      </w:r>
+      <w:proofErr w:type="spellEnd"/>
+      <w:r>
+        <w:t>": 0.5,</w:t>
+      </w:r>
+    </w:p>
+    <w:p>
+      <w:pPr>
+        <w:bidi w:val="0"/>
+        <w:spacing w:after="0" w:line="240" w:lineRule="auto"/>
+        <w:ind w:left="720"/>
+        <w:contextualSpacing/>
+      </w:pPr>
+      <w:r>
+        <w:t xml:space="preserve">        "</w:t>
+      </w:r>
+      <w:proofErr w:type="spellStart"/>
+      <w:r>
+        <w:t>pitch_deg</w:t>
+      </w:r>
+      <w:proofErr w:type="spellEnd"/>
+      <w:r>
+        <w:t>": -1.2,</w:t>
+      </w:r>
+    </w:p>
+    <w:p>
+      <w:pPr>
+        <w:bidi w:val="0"/>
+        <w:spacing w:after="0" w:line="240" w:lineRule="auto"/>
+        <w:ind w:left="720"/>
+        <w:contextualSpacing/>
+      </w:pPr>
+      <w:r>
+        <w:t xml:space="preserve">        "</w:t>
+      </w:r>
+      <w:proofErr w:type="spellStart"/>
+      <w:r>
+        <w:t>yaw_deg</w:t>
+      </w:r>
+      <w:proofErr w:type="spellEnd"/>
+      <w:r>
+        <w:t>": 45.0,</w:t>
+      </w:r>
+    </w:p>
+    <w:p>
+      <w:pPr>
+        <w:bidi w:val="0"/>
+        <w:spacing w:after="0" w:line="240" w:lineRule="auto"/>
+        <w:ind w:left="720"/>
+        <w:contextualSpacing/>
+        <w:rPr>
+          <w:rtl/>
+        </w:rPr>
+      </w:pPr>
+      <w:r>
+        <w:t xml:space="preserve">    },</w:t>
+      </w:r>
+    </w:p>
+    <w:p>
+      <w:pPr>
+        <w:bidi w:val="0"/>
+        <w:spacing w:after="0" w:line="240" w:lineRule="auto"/>
+        <w:ind w:left="720"/>
+        <w:contextualSpacing/>
+      </w:pPr>
+      <w:r>
+        <w:t xml:space="preserve">    "payload": {</w:t>
+      </w:r>
+    </w:p>
+    <w:p>
+      <w:pPr>
+        <w:bidi w:val="0"/>
+        <w:spacing w:after="0" w:line="240" w:lineRule="auto"/>
+        <w:ind w:left="720"/>
+        <w:contextualSpacing/>
+      </w:pPr>
+      <w:r>
+        <w:t xml:space="preserve">        </w:t>
+      </w:r>
+      <w:r>
+        <w:rPr>
+          <w:highlight w:val="yellow"/>
+        </w:rPr>
+        <w:t>"</w:t>
+      </w:r>
+      <w:proofErr w:type="spellStart"/>
+      <w:r>
+        <w:rPr>
+          <w:highlight w:val="yellow"/>
+        </w:rPr>
+        <w:t>elevation</w:t>
+      </w:r>
+      <w:r>
+        <w:rPr>
+          <w:highlight w:val="yellow"/>
+        </w:rPr>
         <w:t>_deg</w:t>
       </w:r>
       <w:proofErr w:type="spellEnd"/>
       <w:r>
-        <w:t>": 0.5,</w:t>
+        <w:rPr>
+          <w:highlight w:val="yellow"/>
+        </w:rPr>
+        <w:t xml:space="preserve"> ": -12.0,</w:t>
       </w:r>
     </w:p>
     <w:p>
@@ -2870,17 +2963,12 @@
         <w:t xml:space="preserve">        "</w:t>
       </w:r>
       <w:proofErr w:type="spellStart"/>
-      <w:proofErr w:type="gramStart"/>
-      <w:r>
-        <w:t>pitch</w:t>
-      </w:r>
-      <w:proofErr w:type="gramEnd"/>
-      <w:r>
-        <w:t>_deg</w:t>
-      </w:r>
-      <w:proofErr w:type="spellEnd"/>
-      <w:r>
-        <w:t>": -1.2,</w:t>
+      <w:r>
+        <w:t>azimuth_deg</w:t>
+      </w:r>
+      <w:proofErr w:type="spellEnd"/>
+      <w:r>
+        <w:t xml:space="preserve"> ": 128.0,</w:t>
       </w:r>
     </w:p>
     <w:p>
@@ -2894,17 +2982,12 @@
         <w:t xml:space="preserve">        "</w:t>
       </w:r>
       <w:proofErr w:type="spellStart"/>
-      <w:proofErr w:type="gramStart"/>
-      <w:r>
-        <w:t>yaw</w:t>
-      </w:r>
-      <w:proofErr w:type="gramEnd"/>
-      <w:r>
-        <w:t>_deg</w:t>
-      </w:r>
-      <w:proofErr w:type="spellEnd"/>
-      <w:r>
-        <w:t>": 45.0,</w:t>
+      <w:r>
+        <w:t>field_of_view_deg</w:t>
+      </w:r>
+      <w:proofErr w:type="spellEnd"/>
+      <w:r>
+        <w:t xml:space="preserve"> ": 2.5,</w:t>
       </w:r>
     </w:p>
     <w:p>
@@ -2913,6 +2996,25 @@
         <w:spacing w:after="0" w:line="240" w:lineRule="auto"/>
         <w:ind w:left="720"/>
         <w:contextualSpacing/>
+      </w:pPr>
+      <w:r>
+        <w:t xml:space="preserve">        "</w:t>
+      </w:r>
+      <w:proofErr w:type="spellStart"/>
+      <w:r>
+        <w:t>resolution_px</w:t>
+      </w:r>
+      <w:proofErr w:type="spellEnd"/>
+      <w:r>
+        <w:t>": [1920, 1080],</w:t>
+      </w:r>
+    </w:p>
+    <w:p>
+      <w:pPr>
+        <w:bidi w:val="0"/>
+        <w:spacing w:after="0" w:line="240" w:lineRule="auto"/>
+        <w:ind w:left="720"/>
+        <w:contextualSpacing/>
         <w:rPr>
           <w:rtl/>
         </w:rPr>
@@ -2929,13 +3031,141 @@
         <w:contextualSpacing/>
       </w:pPr>
       <w:r>
-        <w:t xml:space="preserve">    "payload</w:t>
-      </w:r>
-      <w:proofErr w:type="gramStart"/>
+        <w:t xml:space="preserve">    "geolocation": {</w:t>
+      </w:r>
+    </w:p>
+    <w:p>
+      <w:pPr>
+        <w:bidi w:val="0"/>
+        <w:spacing w:after="0" w:line="240" w:lineRule="auto"/>
+        <w:ind w:left="720"/>
+        <w:contextualSpacing/>
+        <w:rPr>
+          <w:highlight w:val="yellow"/>
+        </w:rPr>
+      </w:pPr>
+      <w:r>
+        <w:t xml:space="preserve">        </w:t>
+      </w:r>
+      <w:r>
+        <w:rPr>
+          <w:highlight w:val="yellow"/>
+        </w:rPr>
+        <w:t>"</w:t>
+      </w:r>
+      <w:proofErr w:type="spellStart"/>
+      <w:r>
+        <w:rPr>
+          <w:highlight w:val="yellow"/>
+        </w:rPr>
+        <w:t>transformation_matrix</w:t>
+      </w:r>
+      <w:proofErr w:type="spellEnd"/>
+      <w:r>
+        <w:rPr>
+          <w:highlight w:val="yellow"/>
+        </w:rPr>
+        <w:t>": List</w:t>
+      </w:r>
+      <w:r>
+        <w:rPr>
+          <w:highlight w:val="yellow"/>
+        </w:rPr>
+        <w:t xml:space="preserve">[float], </w:t>
+      </w:r>
+      <w:r>
+        <w:rPr>
+          <w:highlight w:val="yellow"/>
+        </w:rPr>
+        <w:t>Len</w:t>
+      </w:r>
+      <w:r>
+        <w:rPr>
+          <w:highlight w:val="yellow"/>
+        </w:rPr>
+        <w:t xml:space="preserve">gth: </w:t>
+      </w:r>
+      <w:r>
+        <w:rPr>
+          <w:highlight w:val="yellow"/>
+        </w:rPr>
+        <w:t>16</w:t>
+      </w:r>
+      <w:r>
+        <w:rPr>
+          <w:highlight w:val="yellow"/>
+        </w:rPr>
+        <w:t xml:space="preserve">, as expected in server </w:t>
+      </w:r>
+      <w:proofErr w:type="spellStart"/>
+      <w:r>
+        <w:rPr>
+          <w:highlight w:val="yellow"/>
+        </w:rPr>
+        <w:t>api</w:t>
+      </w:r>
+      <w:proofErr w:type="spellEnd"/>
+    </w:p>
+    <w:p>
+      <w:pPr>
+        <w:bidi w:val="0"/>
+        <w:spacing w:after="0" w:line="240" w:lineRule="auto"/>
+        <w:ind w:left="720"/>
+        <w:contextualSpacing/>
+        <w:rPr>
+          <w:highlight w:val="yellow"/>
+        </w:rPr>
+      </w:pPr>
+      <w:r>
+        <w:rPr>
+          <w:highlight w:val="yellow"/>
+        </w:rPr>
+        <w:t xml:space="preserve">        "latitude": 31.0461,</w:t>
+      </w:r>
+    </w:p>
+    <w:p>
+      <w:pPr>
+        <w:bidi w:val="0"/>
+        <w:spacing w:after="0" w:line="240" w:lineRule="auto"/>
+        <w:ind w:left="720"/>
+        <w:contextualSpacing/>
+      </w:pPr>
+      <w:r>
+        <w:rPr>
+          <w:highlight w:val="yellow"/>
+        </w:rPr>
+        <w:t xml:space="preserve">        "longitude": 34.8516,</w:t>
+      </w:r>
+    </w:p>
+    <w:p>
+      <w:pPr>
+        <w:bidi w:val="0"/>
+        <w:spacing w:after="0" w:line="240" w:lineRule="auto"/>
+        <w:ind w:left="720"/>
+        <w:contextualSpacing/>
+      </w:pPr>
+      <w:r>
+        <w:t xml:space="preserve">    },</w:t>
+      </w:r>
+    </w:p>
+    <w:p>
+      <w:pPr>
+        <w:bidi w:val="0"/>
+        <w:spacing w:after="0" w:line="240" w:lineRule="auto"/>
+        <w:ind w:left="720"/>
+        <w:contextualSpacing/>
+      </w:pPr>
+      <w:r>
+        <w:t xml:space="preserve">    "</w:t>
+      </w:r>
+      <w:proofErr w:type="spellStart"/>
+      <w:r>
+        <w:t>investigation_parameters</w:t>
+      </w:r>
+      <w:proofErr w:type="spellEnd"/>
       <w:r>
         <w:t>": {</w:t>
       </w:r>
-      <w:proofErr w:type="gramEnd"/>
     </w:p>
     <w:p>
       <w:pPr>
@@ -2948,17 +3178,12 @@
         <w:t xml:space="preserve">        "</w:t>
       </w:r>
       <w:proofErr w:type="spellStart"/>
-      <w:proofErr w:type="gramStart"/>
-      <w:r>
-        <w:t>pitch</w:t>
-      </w:r>
-      <w:proofErr w:type="gramEnd"/>
-      <w:r>
-        <w:t>_deg</w:t>
-      </w:r>
-      <w:proofErr w:type="spellEnd"/>
-      <w:r>
-        <w:t xml:space="preserve"> ": -12.0,</w:t>
+      <w:r>
+        <w:t>detection_latitude</w:t>
+      </w:r>
+      <w:proofErr w:type="spellEnd"/>
+      <w:r>
+        <w:t>": 31.0421,</w:t>
       </w:r>
     </w:p>
     <w:p>
@@ -2972,17 +3197,12 @@
         <w:t xml:space="preserve">        "</w:t>
       </w:r>
       <w:proofErr w:type="spellStart"/>
-      <w:proofErr w:type="gramStart"/>
-      <w:r>
-        <w:t>azimuth</w:t>
-      </w:r>
-      <w:proofErr w:type="gramEnd"/>
-      <w:r>
-        <w:t>_deg</w:t>
-      </w:r>
-      <w:proofErr w:type="spellEnd"/>
-      <w:r>
-        <w:t xml:space="preserve"> ": 128.0,</w:t>
+      <w:r>
+        <w:t>detection_longitude</w:t>
+      </w:r>
+      <w:proofErr w:type="spellEnd"/>
+      <w:r>
+        <w:t xml:space="preserve"> ": 34.8516,</w:t>
       </w:r>
     </w:p>
     <w:p>
@@ -2993,20 +3213,27 @@
         <w:contextualSpacing/>
       </w:pPr>
       <w:r>
-        <w:t xml:space="preserve">        "</w:t>
-      </w:r>
-      <w:proofErr w:type="spellStart"/>
-      <w:proofErr w:type="gramStart"/>
-      <w:r>
-        <w:t>field</w:t>
-      </w:r>
-      <w:proofErr w:type="gramEnd"/>
-      <w:r>
-        <w:t>_of_view_deg</w:t>
-      </w:r>
-      <w:proofErr w:type="spellEnd"/>
-      <w:r>
-        <w:t xml:space="preserve"> ": 2.5,</w:t>
+        <w:t xml:space="preserve">        </w:t>
+      </w:r>
+      <w:r>
+        <w:rPr>
+          <w:highlight w:val="yellow"/>
+        </w:rPr>
+        <w:t>"</w:t>
+      </w:r>
+      <w:proofErr w:type="spellStart"/>
+      <w:r>
+        <w:rPr>
+          <w:highlight w:val="yellow"/>
+        </w:rPr>
+        <w:t>detection_altitude</w:t>
+      </w:r>
+      <w:proofErr w:type="spellEnd"/>
+      <w:r>
+        <w:rPr>
+          <w:highlight w:val="yellow"/>
+        </w:rPr>
+        <w:t xml:space="preserve"> ": 0.0000,</w:t>
       </w:r>
     </w:p>
     <w:p>
@@ -3017,20 +3244,87 @@
         <w:contextualSpacing/>
       </w:pPr>
       <w:r>
-        <w:t xml:space="preserve">        "</w:t>
-      </w:r>
-      <w:proofErr w:type="spellStart"/>
-      <w:proofErr w:type="gramStart"/>
-      <w:r>
-        <w:t>resolution</w:t>
-      </w:r>
-      <w:proofErr w:type="gramEnd"/>
-      <w:r>
-        <w:t>_px</w:t>
-      </w:r>
-      <w:proofErr w:type="spellEnd"/>
-      <w:r>
-        <w:t>": [1920, 1080],</w:t>
+        <w:t xml:space="preserve">        </w:t>
+      </w:r>
+      <w:r>
+        <w:t>"</w:t>
+      </w:r>
+      <w:proofErr w:type="spellStart"/>
+      <w:r>
+        <w:t>detected_bounding_box</w:t>
+      </w:r>
+      <w:proofErr w:type="spellEnd"/>
+      <w:r>
+        <w:t xml:space="preserve"> ": </w:t>
+      </w:r>
+      <w:r>
+        <w:t>[</w:t>
+      </w:r>
+      <w:proofErr w:type="spellStart"/>
+      <w:r>
+        <w:t>top_left_lat</w:t>
+      </w:r>
+      <w:proofErr w:type="spellEnd"/>
+      <w:r>
+        <w:t xml:space="preserve">, </w:t>
+      </w:r>
+      <w:proofErr w:type="spellStart"/>
+      <w:r>
+        <w:t>top_left_lon</w:t>
+      </w:r>
+      <w:proofErr w:type="spellEnd"/>
+      <w:r>
+        <w:t xml:space="preserve">, </w:t>
+      </w:r>
+      <w:proofErr w:type="spellStart"/>
+      <w:r>
+        <w:rPr>
+          <w:highlight w:val="yellow"/>
+        </w:rPr>
+        <w:t>top_left_alt</w:t>
+      </w:r>
+      <w:proofErr w:type="spellEnd"/>
+      <w:r>
+        <w:rPr>
+          <w:highlight w:val="yellow"/>
+        </w:rPr>
+        <w:t xml:space="preserve">, </w:t>
+      </w:r>
+      <w:proofErr w:type="spellStart"/>
+      <w:r>
+        <w:t>bottom_right_lat</w:t>
+      </w:r>
+      <w:proofErr w:type="spellEnd"/>
+      <w:r>
+        <w:t xml:space="preserve">, </w:t>
+      </w:r>
+      <w:proofErr w:type="spellStart"/>
+      <w:r>
+        <w:t>bottom_right_lon</w:t>
+      </w:r>
+      <w:proofErr w:type="spellEnd"/>
+      <w:r>
+        <w:t>,</w:t>
+      </w:r>
+      <w:r>
+        <w:rPr>
+          <w:highlight w:val="yellow"/>
+        </w:rPr>
+        <w:t xml:space="preserve"> </w:t>
+      </w:r>
+      <w:proofErr w:type="spellStart"/>
+      <w:r>
+        <w:rPr>
+          <w:highlight w:val="yellow"/>
+        </w:rPr>
+        <w:t>bottom_right_alt</w:t>
+      </w:r>
+      <w:proofErr w:type="spellEnd"/>
+      <w:r>
+        <w:rPr>
+          <w:highlight w:val="yellow"/>
+        </w:rPr>
+        <w:t>]</w:t>
       </w:r>
     </w:p>
     <w:p>
@@ -3039,9 +3333,6 @@
         <w:spacing w:after="0" w:line="240" w:lineRule="auto"/>
         <w:ind w:left="720"/>
         <w:contextualSpacing/>
-        <w:rPr>
-          <w:rtl/>
-        </w:rPr>
       </w:pPr>
       <w:r>
         <w:t xml:space="preserve">    },</w:t>
@@ -3055,240 +3346,7 @@
         <w:contextualSpacing/>
       </w:pPr>
       <w:r>
-        <w:t xml:space="preserve">    "geolocation</w:t>
-      </w:r>
-      <w:proofErr w:type="gramStart"/>
-      <w:r>
-        <w:t>": {</w:t>
-      </w:r>
-      <w:proofErr w:type="gramEnd"/>
-    </w:p>
-    <w:p>
-      <w:pPr>
-        <w:bidi w:val="0"/>
-        <w:spacing w:after="0" w:line="240" w:lineRule="auto"/>
-        <w:ind w:left="720"/>
-        <w:contextualSpacing/>
-      </w:pPr>
-      <w:r>
-        <w:t xml:space="preserve">        "latitude": 31.0461,</w:t>
-      </w:r>
-    </w:p>
-    <w:p>
-      <w:pPr>
-        <w:bidi w:val="0"/>
-        <w:spacing w:after="0" w:line="240" w:lineRule="auto"/>
-        <w:ind w:left="720"/>
-        <w:contextualSpacing/>
-      </w:pPr>
-      <w:r>
-        <w:t xml:space="preserve">        "</w:t>
-      </w:r>
-      <w:proofErr w:type="spellStart"/>
-      <w:proofErr w:type="gramStart"/>
-      <w:r>
-        <w:t>geomapping</w:t>
-      </w:r>
-      <w:proofErr w:type="gramEnd"/>
-      <w:r>
-        <w:t>_function</w:t>
-      </w:r>
-      <w:proofErr w:type="spellEnd"/>
-      <w:r>
-        <w:t>": TBD,</w:t>
-      </w:r>
-    </w:p>
-    <w:p>
-      <w:pPr>
-        <w:bidi w:val="0"/>
-        <w:spacing w:after="0" w:line="240" w:lineRule="auto"/>
-        <w:ind w:left="720"/>
-        <w:contextualSpacing/>
-      </w:pPr>
-      <w:r>
-        <w:t xml:space="preserve">        "longitude": 34.8516,</w:t>
-      </w:r>
-    </w:p>
-    <w:p>
-      <w:pPr>
-        <w:bidi w:val="0"/>
-        <w:spacing w:after="0" w:line="240" w:lineRule="auto"/>
-        <w:ind w:left="720"/>
-        <w:contextualSpacing/>
-      </w:pPr>
-      <w:r>
-        <w:t xml:space="preserve">    },</w:t>
-      </w:r>
-    </w:p>
-    <w:p>
-      <w:pPr>
-        <w:bidi w:val="0"/>
-        <w:spacing w:after="0" w:line="240" w:lineRule="auto"/>
-        <w:ind w:left="720"/>
-        <w:contextualSpacing/>
-      </w:pPr>
-      <w:r>
-        <w:t xml:space="preserve">    "</w:t>
-      </w:r>
-      <w:proofErr w:type="spellStart"/>
-      <w:proofErr w:type="gramStart"/>
-      <w:r>
-        <w:t>investigation</w:t>
-      </w:r>
-      <w:proofErr w:type="gramEnd"/>
-      <w:r>
-        <w:t>_parameters</w:t>
-      </w:r>
-      <w:proofErr w:type="spellEnd"/>
-      <w:proofErr w:type="gramStart"/>
-      <w:r>
-        <w:t>": {</w:t>
-      </w:r>
-      <w:proofErr w:type="gramEnd"/>
-    </w:p>
-    <w:p>
-      <w:pPr>
-        <w:bidi w:val="0"/>
-        <w:spacing w:after="0" w:line="240" w:lineRule="auto"/>
-        <w:ind w:left="720"/>
-        <w:contextualSpacing/>
-      </w:pPr>
-      <w:r>
-        <w:t xml:space="preserve">        "</w:t>
-      </w:r>
-      <w:proofErr w:type="spellStart"/>
-      <w:proofErr w:type="gramStart"/>
-      <w:r>
-        <w:t>detection</w:t>
-      </w:r>
-      <w:proofErr w:type="gramEnd"/>
-      <w:r>
-        <w:t>_latitude</w:t>
-      </w:r>
-      <w:proofErr w:type="spellEnd"/>
-      <w:r>
-        <w:t>": 31.0421,</w:t>
-      </w:r>
-    </w:p>
-    <w:p>
-      <w:pPr>
-        <w:bidi w:val="0"/>
-        <w:spacing w:after="0" w:line="240" w:lineRule="auto"/>
-        <w:ind w:left="720"/>
-        <w:contextualSpacing/>
-      </w:pPr>
-      <w:r>
-        <w:t xml:space="preserve">        "</w:t>
-      </w:r>
-      <w:proofErr w:type="spellStart"/>
-      <w:proofErr w:type="gramStart"/>
-      <w:r>
-        <w:t>detection</w:t>
-      </w:r>
-      <w:proofErr w:type="gramEnd"/>
-      <w:r>
-        <w:t>_longitude</w:t>
-      </w:r>
-      <w:proofErr w:type="spellEnd"/>
-      <w:r>
-        <w:t xml:space="preserve"> ": 34.8516,</w:t>
-      </w:r>
-    </w:p>
-    <w:p>
-      <w:pPr>
-        <w:bidi w:val="0"/>
-        <w:spacing w:after="0" w:line="240" w:lineRule="auto"/>
-        <w:ind w:left="720"/>
-        <w:contextualSpacing/>
-      </w:pPr>
-      <w:r>
-        <w:t xml:space="preserve">        </w:t>
-      </w:r>
-      <w:r>
-        <w:t>"</w:t>
-      </w:r>
-      <w:proofErr w:type="spellStart"/>
-      <w:proofErr w:type="gramStart"/>
-      <w:r>
-        <w:t>detected</w:t>
-      </w:r>
-      <w:proofErr w:type="gramEnd"/>
-      <w:r>
-        <w:t>_bounding_box</w:t>
-      </w:r>
-      <w:proofErr w:type="spellEnd"/>
-      <w:r>
-        <w:t xml:space="preserve"> ": [</w:t>
-      </w:r>
-      <w:proofErr w:type="spellStart"/>
-      <w:r>
-        <w:t>top_left_lat</w:t>
-      </w:r>
-      <w:proofErr w:type="spellEnd"/>
-      <w:r>
-        <w:t xml:space="preserve">, </w:t>
-      </w:r>
-      <w:proofErr w:type="spellStart"/>
-      <w:r>
-        <w:t>top_left_lon</w:t>
-      </w:r>
-      <w:proofErr w:type="spellEnd"/>
-      <w:r>
-        <w:t xml:space="preserve">, </w:t>
-      </w:r>
-      <w:proofErr w:type="spellStart"/>
-      <w:r>
-        <w:t>bottom_right_lat</w:t>
-      </w:r>
-      <w:proofErr w:type="spellEnd"/>
-      <w:r>
-        <w:t xml:space="preserve">, </w:t>
-      </w:r>
-      <w:proofErr w:type="spellStart"/>
-      <w:r>
-        <w:t>bottom_right_lon</w:t>
-      </w:r>
-      <w:proofErr w:type="spellEnd"/>
-      <w:r>
-        <w:t>]</w:t>
-      </w:r>
-    </w:p>
-    <w:p>
-      <w:pPr>
-        <w:bidi w:val="0"/>
-        <w:spacing w:after="0" w:line="240" w:lineRule="auto"/>
-        <w:ind w:left="720"/>
-        <w:contextualSpacing/>
-      </w:pPr>
-    </w:p>
-    <w:p>
-      <w:pPr>
-        <w:bidi w:val="0"/>
-        <w:spacing w:after="0" w:line="240" w:lineRule="auto"/>
-        <w:ind w:left="720"/>
-        <w:contextualSpacing/>
-      </w:pPr>
-      <w:r>
-        <w:t xml:space="preserve">    },</w:t>
-      </w:r>
-    </w:p>
-    <w:p>
-      <w:pPr>
-        <w:bidi w:val="0"/>
-        <w:spacing w:after="0" w:line="240" w:lineRule="auto"/>
-        <w:ind w:left="720"/>
-        <w:contextualSpacing/>
-      </w:pPr>
-      <w:r>
-        <w:t xml:space="preserve">    "timestamp": "2025-04-08T12:30:45.123Z</w:t>
-      </w:r>
-      <w:proofErr w:type="gramStart"/>
-      <w:r>
-        <w:t>",  #</w:t>
-      </w:r>
-      <w:proofErr w:type="gramEnd"/>
-      <w:r>
-        <w:t xml:space="preserve"> ISO 8601 format</w:t>
+        <w:t xml:space="preserve">    "timestamp": "2025-04-08T12:30:45.123Z",  # ISO 8601 format</w:t>
       </w:r>
     </w:p>
     <w:p>
@@ -3378,26 +3436,293 @@
         <w:t>"</w:t>
       </w:r>
       <w:proofErr w:type="spellStart"/>
-      <w:proofErr w:type="gramStart"/>
-      <w:r>
-        <w:rPr>
-          <w:highlight w:val="yellow"/>
-        </w:rPr>
-        <w:t>fire</w:t>
-      </w:r>
-      <w:proofErr w:type="gramEnd"/>
-      <w:r>
-        <w:rPr>
-          <w:highlight w:val="yellow"/>
-        </w:rPr>
-        <w:t>_existence</w:t>
-      </w:r>
-      <w:proofErr w:type="spellEnd"/>
-      <w:r>
-        <w:rPr>
-          <w:highlight w:val="yellow"/>
-        </w:rPr>
-        <w:t>": 1, # 0 – no fire, 1 - fire</w:t>
+      <w:r>
+        <w:rPr>
+          <w:highlight w:val="yellow"/>
+        </w:rPr>
+        <w:t>fire_existence</w:t>
+      </w:r>
+      <w:proofErr w:type="spellEnd"/>
+      <w:r>
+        <w:rPr>
+          <w:highlight w:val="yellow"/>
+        </w:rPr>
+        <w:t xml:space="preserve">": 1, # 0 – no fire, 1 </w:t>
+      </w:r>
+      <w:r>
+        <w:rPr>
+          <w:highlight w:val="yellow"/>
+        </w:rPr>
+        <w:t>–</w:t>
+      </w:r>
+      <w:r>
+        <w:rPr>
+          <w:highlight w:val="yellow"/>
+        </w:rPr>
+        <w:t xml:space="preserve"> fire</w:t>
+      </w:r>
+    </w:p>
+    <w:p>
+      <w:pPr>
+        <w:bidi w:val="0"/>
+        <w:spacing w:after="0" w:line="240" w:lineRule="auto"/>
+      </w:pPr>
+      <w:r>
+        <w:t xml:space="preserve">        </w:t>
+      </w:r>
+      <w:r>
+        <w:rPr>
+          <w:highlight w:val="yellow"/>
+        </w:rPr>
+        <w:t>"</w:t>
+      </w:r>
+      <w:proofErr w:type="spellStart"/>
+      <w:r>
+        <w:rPr>
+          <w:highlight w:val="yellow"/>
+        </w:rPr>
+        <w:t>confidence_pct</w:t>
+      </w:r>
+      <w:proofErr w:type="spellEnd"/>
+      <w:r>
+        <w:rPr>
+          <w:highlight w:val="yellow"/>
+        </w:rPr>
+        <w:t>": 90.0,</w:t>
+      </w:r>
+    </w:p>
+    <w:p>
+      <w:pPr>
+        <w:bidi w:val="0"/>
+        <w:spacing w:after="0" w:line="240" w:lineRule="auto"/>
+        <w:rPr>
+          <w:highlight w:val="yellow"/>
+        </w:rPr>
+      </w:pPr>
+      <w:r>
+        <w:t xml:space="preserve">        </w:t>
+      </w:r>
+      <w:r>
+        <w:rPr>
+          <w:highlight w:val="yellow"/>
+        </w:rPr>
+        <w:t>"</w:t>
+      </w:r>
+      <w:proofErr w:type="spellStart"/>
+      <w:r>
+        <w:rPr>
+          <w:highlight w:val="yellow"/>
+        </w:rPr>
+        <w:t>valid_scan</w:t>
+      </w:r>
+      <w:proofErr w:type="spellEnd"/>
+      <w:r>
+        <w:rPr>
+          <w:highlight w:val="yellow"/>
+        </w:rPr>
+        <w:t xml:space="preserve">": </w:t>
+      </w:r>
+      <w:r>
+        <w:rPr>
+          <w:highlight w:val="yellow"/>
+        </w:rPr>
+        <w:t xml:space="preserve">int </w:t>
+      </w:r>
+      <w:r>
+        <w:rPr>
+          <w:highlight w:val="yellow"/>
+        </w:rPr>
+        <w:t>[0</w:t>
+      </w:r>
+      <w:r>
+        <w:rPr>
+          <w:highlight w:val="yellow"/>
+        </w:rPr>
+        <w:t xml:space="preserve"> </w:t>
+      </w:r>
+      <w:r>
+        <w:rPr>
+          <w:highlight w:val="yellow"/>
+        </w:rPr>
+        <w:t xml:space="preserve">/ </w:t>
+      </w:r>
+      <w:r>
+        <w:rPr>
+          <w:highlight w:val="yellow"/>
+        </w:rPr>
+        <w:t>1</w:t>
+      </w:r>
+      <w:r>
+        <w:rPr>
+          <w:highlight w:val="yellow"/>
+        </w:rPr>
+        <w:t xml:space="preserve"> /</w:t>
+      </w:r>
+      <w:r>
+        <w:rPr>
+          <w:highlight w:val="yellow"/>
+        </w:rPr>
+        <w:t xml:space="preserve"> 2</w:t>
+      </w:r>
+      <w:r>
+        <w:rPr>
+          <w:highlight w:val="yellow"/>
+        </w:rPr>
+        <w:t>]</w:t>
+      </w:r>
+      <w:r>
+        <w:rPr>
+          <w:highlight w:val="yellow"/>
+        </w:rPr>
+        <w:t>,</w:t>
+      </w:r>
+      <w:r>
+        <w:t xml:space="preserve"> # flag if the geo coordinates are not in the image</w:t>
+      </w:r>
+      <w:r>
+        <w:t xml:space="preserve">. </w:t>
+      </w:r>
+      <w:r>
+        <w:br/>
+      </w:r>
+      <w:r>
+        <w:tab/>
+      </w:r>
+      <w:r>
+        <w:tab/>
+      </w:r>
+      <w:r>
+        <w:tab/>
+      </w:r>
+      <w:r>
+        <w:tab/>
+      </w:r>
+      <w:r>
+        <w:rPr>
+          <w:highlight w:val="yellow"/>
+        </w:rPr>
+        <w:t xml:space="preserve"># 0 – </w:t>
+      </w:r>
+      <w:proofErr w:type="spellStart"/>
+      <w:r>
+        <w:rPr>
+          <w:highlight w:val="yellow"/>
+        </w:rPr>
+        <w:t>bbox</w:t>
+      </w:r>
+      <w:proofErr w:type="spellEnd"/>
+      <w:r>
+        <w:rPr>
+          <w:highlight w:val="yellow"/>
+        </w:rPr>
+        <w:t xml:space="preserve"> is out of the image</w:t>
+      </w:r>
+    </w:p>
+    <w:p>
+      <w:pPr>
+        <w:bidi w:val="0"/>
+        <w:spacing w:after="0" w:line="240" w:lineRule="auto"/>
+        <w:rPr>
+          <w:highlight w:val="yellow"/>
+        </w:rPr>
+      </w:pPr>
+      <w:r>
+        <w:rPr>
+          <w:highlight w:val="yellow"/>
+        </w:rPr>
+        <w:tab/>
+      </w:r>
+      <w:r>
+        <w:rPr>
+          <w:highlight w:val="yellow"/>
+        </w:rPr>
+        <w:tab/>
+      </w:r>
+      <w:r>
+        <w:rPr>
+          <w:highlight w:val="yellow"/>
+        </w:rPr>
+        <w:tab/>
+      </w:r>
+      <w:r>
+        <w:rPr>
+          <w:highlight w:val="yellow"/>
+        </w:rPr>
+        <w:tab/>
+        <w:t xml:space="preserve"># 1 – </w:t>
+      </w:r>
+      <w:proofErr w:type="spellStart"/>
+      <w:r>
+        <w:rPr>
+          <w:highlight w:val="yellow"/>
+        </w:rPr>
+        <w:t>bbox</w:t>
+      </w:r>
+      <w:proofErr w:type="spellEnd"/>
+      <w:r>
+        <w:rPr>
+          <w:highlight w:val="yellow"/>
+        </w:rPr>
+        <w:t xml:space="preserve"> is </w:t>
+      </w:r>
+      <w:proofErr w:type="spellStart"/>
+      <w:r>
+        <w:rPr>
+          <w:highlight w:val="yellow"/>
+        </w:rPr>
+        <w:t>partialy</w:t>
+      </w:r>
+      <w:proofErr w:type="spellEnd"/>
+      <w:r>
+        <w:rPr>
+          <w:highlight w:val="yellow"/>
+        </w:rPr>
+        <w:t xml:space="preserve"> inside image</w:t>
+      </w:r>
+    </w:p>
+    <w:p>
+      <w:pPr>
+        <w:bidi w:val="0"/>
+        <w:spacing w:after="0" w:line="240" w:lineRule="auto"/>
+      </w:pPr>
+      <w:r>
+        <w:rPr>
+          <w:highlight w:val="yellow"/>
+        </w:rPr>
+        <w:tab/>
+      </w:r>
+      <w:r>
+        <w:rPr>
+          <w:highlight w:val="yellow"/>
+        </w:rPr>
+        <w:tab/>
+      </w:r>
+      <w:r>
+        <w:rPr>
+          <w:highlight w:val="yellow"/>
+        </w:rPr>
+        <w:tab/>
+      </w:r>
+      <w:r>
+        <w:rPr>
+          <w:highlight w:val="yellow"/>
+        </w:rPr>
+        <w:tab/>
+        <w:t xml:space="preserve"># 2 – </w:t>
+      </w:r>
+      <w:proofErr w:type="spellStart"/>
+      <w:r>
+        <w:rPr>
+          <w:highlight w:val="yellow"/>
+        </w:rPr>
+        <w:t>bbox</w:t>
+      </w:r>
+      <w:proofErr w:type="spellEnd"/>
+      <w:r>
+        <w:rPr>
+          <w:highlight w:val="yellow"/>
+        </w:rPr>
+        <w:t xml:space="preserve"> is inside image</w:t>
       </w:r>
     </w:p>
     <w:p>
@@ -3428,16 +3753,32 @@
         <w:spacing w:after="0" w:line="240" w:lineRule="auto"/>
       </w:pPr>
       <w:r>
-        <w:t xml:space="preserve">        "</w:t>
-      </w:r>
-      <w:proofErr w:type="spellStart"/>
-      <w:proofErr w:type="gramStart"/>
-      <w:r>
-        <w:t>bounding</w:t>
-      </w:r>
-      <w:proofErr w:type="gramEnd"/>
-      <w:r>
-        <w:t>_box</w:t>
+        <w:t xml:space="preserve">        </w:t>
+      </w:r>
+      <w:r>
+        <w:rPr>
+          <w:highlight w:val="yellow"/>
+        </w:rPr>
+        <w:t>"altitude": 0.0000,</w:t>
+      </w:r>
+      <w:r>
+        <w:t xml:space="preserve"> </w:t>
+      </w:r>
+    </w:p>
+    <w:p>
+      <w:pPr>
+        <w:bidi w:val="0"/>
+        <w:spacing w:after="0" w:line="240" w:lineRule="auto"/>
+      </w:pPr>
+      <w:r>
+        <w:t xml:space="preserve">        </w:t>
+      </w:r>
+      <w:r>
+        <w:t>"</w:t>
+      </w:r>
+      <w:proofErr w:type="spellStart"/>
+      <w:r>
+        <w:t>bounding_box</w:t>
       </w:r>
       <w:proofErr w:type="spellEnd"/>
       <w:r>
@@ -3461,6 +3802,20 @@
       </w:r>
       <w:proofErr w:type="spellStart"/>
       <w:r>
+        <w:rPr>
+          <w:highlight w:val="yellow"/>
+        </w:rPr>
+        <w:t>top_left_alt</w:t>
+      </w:r>
+      <w:proofErr w:type="spellEnd"/>
+      <w:r>
+        <w:rPr>
+          <w:highlight w:val="yellow"/>
+        </w:rPr>
+        <w:t xml:space="preserve">, </w:t>
+      </w:r>
+      <w:proofErr w:type="spellStart"/>
+      <w:r>
         <w:t>bottom_right_lat</w:t>
       </w:r>
       <w:proofErr w:type="spellEnd"/>
@@ -3473,6 +3828,26 @@
       </w:r>
       <w:proofErr w:type="spellEnd"/>
       <w:r>
+        <w:t>,</w:t>
+      </w:r>
+      <w:r>
+        <w:rPr>
+          <w:highlight w:val="yellow"/>
+        </w:rPr>
+        <w:t xml:space="preserve"> </w:t>
+      </w:r>
+      <w:proofErr w:type="spellStart"/>
+      <w:r>
+        <w:rPr>
+          <w:highlight w:val="yellow"/>
+        </w:rPr>
+        <w:t>bottom_right_alt</w:t>
+      </w:r>
+      <w:proofErr w:type="spellEnd"/>
+      <w:r>
+        <w:rPr>
+          <w:highlight w:val="yellow"/>
+        </w:rPr>
         <w:t>]</w:t>
       </w:r>
     </w:p>
@@ -3480,21 +3855,113 @@
       <w:pPr>
         <w:bidi w:val="0"/>
         <w:spacing w:after="0" w:line="240" w:lineRule="auto"/>
-      </w:pPr>
-      <w:r>
-        <w:t xml:space="preserve">        "</w:t>
-      </w:r>
-      <w:proofErr w:type="spellStart"/>
-      <w:proofErr w:type="gramStart"/>
-      <w:r>
-        <w:t>confidence</w:t>
-      </w:r>
-      <w:proofErr w:type="gramEnd"/>
-      <w:r>
-        <w:t>_pct</w:t>
-      </w:r>
-      <w:proofErr w:type="spellEnd"/>
-      <w:r>
+        <w:contextualSpacing/>
+        <w:rPr>
+          <w:rtl/>
+        </w:rPr>
+      </w:pPr>
+      <w:r>
+        <w:lastRenderedPageBreak/>
+        <w:t xml:space="preserve">    },</w:t>
+      </w:r>
+    </w:p>
+    <w:p>
+      <w:pPr>
+        <w:bidi w:val="0"/>
+        <w:spacing w:after="0" w:line="240" w:lineRule="auto"/>
+        <w:rPr>
+          <w:rtl/>
+        </w:rPr>
+      </w:pPr>
+      <w:r>
+        <w:t xml:space="preserve">    {</w:t>
+      </w:r>
+    </w:p>
+    <w:p>
+      <w:pPr>
+        <w:bidi w:val="0"/>
+        <w:spacing w:after="0" w:line="240" w:lineRule="auto"/>
+      </w:pPr>
+      <w:r>
+        <w:t xml:space="preserve">        </w:t>
+      </w:r>
+      <w:r>
+        <w:rPr>
+          <w:highlight w:val="yellow"/>
+        </w:rPr>
+        <w:t>"</w:t>
+      </w:r>
+      <w:proofErr w:type="spellStart"/>
+      <w:r>
+        <w:rPr>
+          <w:highlight w:val="yellow"/>
+        </w:rPr>
+        <w:t>fire_existence</w:t>
+      </w:r>
+      <w:proofErr w:type="spellEnd"/>
+      <w:r>
+        <w:rPr>
+          <w:highlight w:val="yellow"/>
+        </w:rPr>
+        <w:t xml:space="preserve">": </w:t>
+      </w:r>
+      <w:r>
+        <w:rPr>
+          <w:highlight w:val="yellow"/>
+        </w:rPr>
+        <w:t>1</w:t>
+      </w:r>
+      <w:r>
+        <w:rPr>
+          <w:highlight w:val="yellow"/>
+        </w:rPr>
+        <w:t>,</w:t>
+      </w:r>
+      <w:r>
+        <w:rPr>
+          <w:highlight w:val="yellow"/>
+        </w:rPr>
+        <w:t xml:space="preserve"> # 0 – no fire, 1 </w:t>
+      </w:r>
+      <w:r>
+        <w:rPr>
+          <w:highlight w:val="yellow"/>
+        </w:rPr>
+        <w:t>–</w:t>
+      </w:r>
+      <w:r>
+        <w:rPr>
+          <w:highlight w:val="yellow"/>
+        </w:rPr>
+        <w:t xml:space="preserve"> fire</w:t>
+      </w:r>
+    </w:p>
+    <w:p>
+      <w:pPr>
+        <w:bidi w:val="0"/>
+        <w:spacing w:after="0" w:line="240" w:lineRule="auto"/>
+      </w:pPr>
+      <w:r>
+        <w:t xml:space="preserve">        </w:t>
+      </w:r>
+      <w:r>
+        <w:rPr>
+          <w:highlight w:val="yellow"/>
+        </w:rPr>
+        <w:t>"</w:t>
+      </w:r>
+      <w:proofErr w:type="spellStart"/>
+      <w:r>
+        <w:rPr>
+          <w:highlight w:val="yellow"/>
+        </w:rPr>
+        <w:t>confidence_pct</w:t>
+      </w:r>
+      <w:proofErr w:type="spellEnd"/>
+      <w:r>
+        <w:rPr>
+          <w:highlight w:val="yellow"/>
+        </w:rPr>
         <w:t>": 90.0,</w:t>
       </w:r>
     </w:p>
@@ -3502,31 +3969,9 @@
       <w:pPr>
         <w:bidi w:val="0"/>
         <w:spacing w:after="0" w:line="240" w:lineRule="auto"/>
-        <w:contextualSpacing/>
-        <w:rPr>
-          <w:rtl/>
-        </w:rPr>
-      </w:pPr>
-      <w:r>
-        <w:t xml:space="preserve">    },</w:t>
-      </w:r>
-    </w:p>
-    <w:p>
-      <w:pPr>
-        <w:bidi w:val="0"/>
-        <w:spacing w:after="0" w:line="240" w:lineRule="auto"/>
-        <w:rPr>
-          <w:rtl/>
-        </w:rPr>
-      </w:pPr>
-      <w:r>
-        <w:t xml:space="preserve">    {</w:t>
-      </w:r>
-    </w:p>
-    <w:p>
-      <w:pPr>
-        <w:bidi w:val="0"/>
-        <w:spacing w:after="0" w:line="240" w:lineRule="auto"/>
+        <w:rPr>
+          <w:highlight w:val="yellow"/>
+        </w:rPr>
       </w:pPr>
       <w:r>
         <w:t xml:space="preserve">        </w:t>
@@ -3538,19 +3983,11 @@
         <w:t>"</w:t>
       </w:r>
       <w:proofErr w:type="spellStart"/>
-      <w:proofErr w:type="gramStart"/>
-      <w:r>
-        <w:rPr>
-          <w:highlight w:val="yellow"/>
-        </w:rPr>
-        <w:t>fire</w:t>
-      </w:r>
-      <w:proofErr w:type="gramEnd"/>
-      <w:r>
-        <w:rPr>
-          <w:highlight w:val="yellow"/>
-        </w:rPr>
-        <w:t>_existence</w:t>
+      <w:r>
+        <w:rPr>
+          <w:highlight w:val="yellow"/>
+        </w:rPr>
+        <w:t>valid_scan</w:t>
       </w:r>
       <w:proofErr w:type="spellEnd"/>
       <w:r>
@@ -3563,7 +4000,7 @@
         <w:rPr>
           <w:highlight w:val="yellow"/>
         </w:rPr>
-        <w:t>1</w:t>
+        <w:t>int [0 / 1 / 2]</w:t>
       </w:r>
       <w:r>
         <w:rPr>
@@ -3572,11 +4009,142 @@
         <w:t>,</w:t>
       </w:r>
       <w:r>
-        <w:rPr>
-          <w:highlight w:val="yellow"/>
-        </w:rPr>
-        <w:t xml:space="preserve"> # 0 – no fire, 1 - fire</w:t>
-      </w:r>
+        <w:t xml:space="preserve"> # flag if the geo coordinates are not in the image.</w:t>
+      </w:r>
+      <w:r>
+        <w:tab/>
+      </w:r>
+      <w:r>
+        <w:tab/>
+      </w:r>
+      <w:r>
+        <w:tab/>
+      </w:r>
+      <w:r>
+        <w:tab/>
+      </w:r>
+      <w:r>
+        <w:tab/>
+      </w:r>
+      <w:r>
+        <w:rPr>
+          <w:highlight w:val="yellow"/>
+        </w:rPr>
+        <w:t xml:space="preserve"># 0 – </w:t>
+      </w:r>
+      <w:proofErr w:type="spellStart"/>
+      <w:r>
+        <w:rPr>
+          <w:highlight w:val="yellow"/>
+        </w:rPr>
+        <w:t>bbox</w:t>
+      </w:r>
+      <w:proofErr w:type="spellEnd"/>
+      <w:r>
+        <w:rPr>
+          <w:highlight w:val="yellow"/>
+        </w:rPr>
+        <w:t xml:space="preserve"> is out of the image</w:t>
+      </w:r>
+    </w:p>
+    <w:p>
+      <w:pPr>
+        <w:bidi w:val="0"/>
+        <w:spacing w:after="0" w:line="240" w:lineRule="auto"/>
+        <w:rPr>
+          <w:highlight w:val="yellow"/>
+        </w:rPr>
+      </w:pPr>
+      <w:r>
+        <w:rPr>
+          <w:highlight w:val="yellow"/>
+        </w:rPr>
+        <w:tab/>
+      </w:r>
+      <w:r>
+        <w:rPr>
+          <w:highlight w:val="yellow"/>
+        </w:rPr>
+        <w:tab/>
+      </w:r>
+      <w:r>
+        <w:rPr>
+          <w:highlight w:val="yellow"/>
+        </w:rPr>
+        <w:tab/>
+      </w:r>
+      <w:r>
+        <w:rPr>
+          <w:highlight w:val="yellow"/>
+        </w:rPr>
+        <w:tab/>
+        <w:t xml:space="preserve"># 1 – </w:t>
+      </w:r>
+      <w:proofErr w:type="spellStart"/>
+      <w:r>
+        <w:rPr>
+          <w:highlight w:val="yellow"/>
+        </w:rPr>
+        <w:t>bbox</w:t>
+      </w:r>
+      <w:proofErr w:type="spellEnd"/>
+      <w:r>
+        <w:rPr>
+          <w:highlight w:val="yellow"/>
+        </w:rPr>
+        <w:t xml:space="preserve"> is partially inside image</w:t>
+      </w:r>
+    </w:p>
+    <w:p>
+      <w:pPr>
+        <w:bidi w:val="0"/>
+        <w:spacing w:after="0" w:line="240" w:lineRule="auto"/>
+      </w:pPr>
+      <w:r>
+        <w:rPr>
+          <w:highlight w:val="yellow"/>
+        </w:rPr>
+        <w:tab/>
+      </w:r>
+      <w:r>
+        <w:rPr>
+          <w:highlight w:val="yellow"/>
+        </w:rPr>
+        <w:tab/>
+      </w:r>
+      <w:r>
+        <w:rPr>
+          <w:highlight w:val="yellow"/>
+        </w:rPr>
+        <w:tab/>
+      </w:r>
+      <w:r>
+        <w:rPr>
+          <w:highlight w:val="yellow"/>
+        </w:rPr>
+        <w:tab/>
+        <w:t xml:space="preserve"># 2 – </w:t>
+      </w:r>
+      <w:proofErr w:type="spellStart"/>
+      <w:r>
+        <w:rPr>
+          <w:highlight w:val="yellow"/>
+        </w:rPr>
+        <w:t>bbox</w:t>
+      </w:r>
+      <w:proofErr w:type="spellEnd"/>
+      <w:r>
+        <w:rPr>
+          <w:highlight w:val="yellow"/>
+        </w:rPr>
+        <w:t xml:space="preserve"> is inside image</w:t>
+      </w:r>
+    </w:p>
+    <w:p>
+      <w:pPr>
+        <w:bidi w:val="0"/>
+        <w:spacing w:after="0" w:line="240" w:lineRule="auto"/>
+      </w:pPr>
     </w:p>
     <w:p>
       <w:pPr>
@@ -3602,16 +4170,32 @@
         <w:spacing w:after="0" w:line="240" w:lineRule="auto"/>
       </w:pPr>
       <w:r>
-        <w:t xml:space="preserve">        "</w:t>
-      </w:r>
-      <w:proofErr w:type="spellStart"/>
-      <w:proofErr w:type="gramStart"/>
-      <w:r>
-        <w:t>bounding</w:t>
-      </w:r>
-      <w:proofErr w:type="gramEnd"/>
-      <w:r>
-        <w:t>_box</w:t>
+        <w:t xml:space="preserve">        </w:t>
+      </w:r>
+      <w:r>
+        <w:rPr>
+          <w:highlight w:val="yellow"/>
+        </w:rPr>
+        <w:t>"altitude": 0.0000,</w:t>
+      </w:r>
+      <w:r>
+        <w:t xml:space="preserve"> </w:t>
+      </w:r>
+    </w:p>
+    <w:p>
+      <w:pPr>
+        <w:bidi w:val="0"/>
+        <w:spacing w:after="0" w:line="240" w:lineRule="auto"/>
+      </w:pPr>
+      <w:r>
+        <w:t xml:space="preserve">        </w:t>
+      </w:r>
+      <w:r>
+        <w:t>"</w:t>
+      </w:r>
+      <w:proofErr w:type="spellStart"/>
+      <w:r>
+        <w:t>bounding_box</w:t>
       </w:r>
       <w:proofErr w:type="spellEnd"/>
       <w:r>
@@ -3631,10 +4215,27 @@
       </w:r>
       <w:proofErr w:type="spellEnd"/>
       <w:r>
+        <w:rPr>
+          <w:highlight w:val="yellow"/>
+        </w:rPr>
         <w:t xml:space="preserve">, </w:t>
       </w:r>
       <w:proofErr w:type="spellStart"/>
       <w:r>
+        <w:rPr>
+          <w:highlight w:val="yellow"/>
+        </w:rPr>
+        <w:t>top_left_alt</w:t>
+      </w:r>
+      <w:proofErr w:type="spellEnd"/>
+      <w:r>
+        <w:rPr>
+          <w:highlight w:val="yellow"/>
+        </w:rPr>
+        <w:t xml:space="preserve">, </w:t>
+      </w:r>
+      <w:proofErr w:type="spellStart"/>
+      <w:r>
         <w:t>bottom_right_lat</w:t>
       </w:r>
       <w:proofErr w:type="spellEnd"/>
@@ -3647,29 +4248,21 @@
       </w:r>
       <w:proofErr w:type="spellEnd"/>
       <w:r>
+        <w:t xml:space="preserve">, </w:t>
+      </w:r>
+      <w:proofErr w:type="spellStart"/>
+      <w:r>
+        <w:rPr>
+          <w:highlight w:val="yellow"/>
+        </w:rPr>
+        <w:t>bottom_right_alt</w:t>
+      </w:r>
+      <w:proofErr w:type="spellEnd"/>
+      <w:r>
+        <w:rPr>
+          <w:highlight w:val="yellow"/>
+        </w:rPr>
         <w:t>]</w:t>
-      </w:r>
-    </w:p>
-    <w:p>
-      <w:pPr>
-        <w:bidi w:val="0"/>
-        <w:spacing w:after="0" w:line="240" w:lineRule="auto"/>
-      </w:pPr>
-      <w:r>
-        <w:t xml:space="preserve">        "</w:t>
-      </w:r>
-      <w:proofErr w:type="spellStart"/>
-      <w:proofErr w:type="gramStart"/>
-      <w:r>
-        <w:t>confidence</w:t>
-      </w:r>
-      <w:proofErr w:type="gramEnd"/>
-      <w:r>
-        <w:t>_pct</w:t>
-      </w:r>
-      <w:proofErr w:type="spellEnd"/>
-      <w:r>
-        <w:t>": 50.0,</w:t>
       </w:r>
     </w:p>
     <w:p>

</xml_diff>